<commit_message>
Project Plan Document Replaced
</commit_message>
<xml_diff>
--- a/Project Plan.docx
+++ b/Project Plan.docx
@@ -1,6 +1,6 @@
 
 <file path=word/document.xml><?xml version="1.0" encoding="utf-8"?>
-<w:document xmlns:wpc="http://schemas.microsoft.com/office/word/2010/wordprocessingCanvas" xmlns:cx="http://schemas.microsoft.com/office/drawing/2014/chartex" xmlns:cx1="http://schemas.microsoft.com/office/drawing/2015/9/8/chartex" xmlns:mc="http://schemas.openxmlformats.org/markup-compatibility/2006" xmlns:o="urn:schemas-microsoft-com:office:office" xmlns:r="http://schemas.openxmlformats.org/officeDocument/2006/relationships" xmlns:m="http://schemas.openxmlformats.org/officeDocument/2006/math" xmlns:v="urn:schemas-microsoft-com:vml" xmlns:wp14="http://schemas.microsoft.com/office/word/2010/wordprocessingDrawing" xmlns:wp="http://schemas.openxmlformats.org/drawingml/2006/wordprocessingDrawing" xmlns:w10="urn:schemas-microsoft-com:office:word" xmlns:w="http://schemas.openxmlformats.org/wordprocessingml/2006/main" xmlns:w14="http://schemas.microsoft.com/office/word/2010/wordml" xmlns:w15="http://schemas.microsoft.com/office/word/2012/wordml" xmlns:w16se="http://schemas.microsoft.com/office/word/2015/wordml/symex" xmlns:wpg="http://schemas.microsoft.com/office/word/2010/wordprocessingGroup" xmlns:wpi="http://schemas.microsoft.com/office/word/2010/wordprocessingInk" xmlns:wne="http://schemas.microsoft.com/office/word/2006/wordml" xmlns:wps="http://schemas.microsoft.com/office/word/2010/wordprocessingShape" mc:Ignorable="w14 w15 w16se wp14">
+<w:document xmlns:wpc="http://schemas.microsoft.com/office/word/2010/wordprocessingCanvas" xmlns:cx="http://schemas.microsoft.com/office/drawing/2014/chartex" xmlns:cx1="http://schemas.microsoft.com/office/drawing/2015/9/8/chartex" xmlns:cx2="http://schemas.microsoft.com/office/drawing/2015/10/21/chartex" xmlns:cx3="http://schemas.microsoft.com/office/drawing/2016/5/9/chartex" xmlns:cx4="http://schemas.microsoft.com/office/drawing/2016/5/10/chartex" xmlns:cx5="http://schemas.microsoft.com/office/drawing/2016/5/11/chartex" xmlns:cx6="http://schemas.microsoft.com/office/drawing/2016/5/12/chartex" xmlns:cx7="http://schemas.microsoft.com/office/drawing/2016/5/13/chartex" xmlns:cx8="http://schemas.microsoft.com/office/drawing/2016/5/14/chartex" xmlns:mc="http://schemas.openxmlformats.org/markup-compatibility/2006" xmlns:aink="http://schemas.microsoft.com/office/drawing/2016/ink" xmlns:am3d="http://schemas.microsoft.com/office/drawing/2017/model3d" xmlns:o="urn:schemas-microsoft-com:office:office" xmlns:oel="http://schemas.microsoft.com/office/2019/extlst" xmlns:r="http://schemas.openxmlformats.org/officeDocument/2006/relationships" xmlns:m="http://schemas.openxmlformats.org/officeDocument/2006/math" xmlns:v="urn:schemas-microsoft-com:vml" xmlns:wp14="http://schemas.microsoft.com/office/word/2010/wordprocessingDrawing" xmlns:wp="http://schemas.openxmlformats.org/drawingml/2006/wordprocessingDrawing" xmlns:w10="urn:schemas-microsoft-com:office:word" xmlns:w="http://schemas.openxmlformats.org/wordprocessingml/2006/main" xmlns:w14="http://schemas.microsoft.com/office/word/2010/wordml" xmlns:w15="http://schemas.microsoft.com/office/word/2012/wordml" xmlns:w16cex="http://schemas.microsoft.com/office/word/2018/wordml/cex" xmlns:w16cid="http://schemas.microsoft.com/office/word/2016/wordml/cid" xmlns:w16="http://schemas.microsoft.com/office/word/2018/wordml" xmlns:w16sdtdh="http://schemas.microsoft.com/office/word/2020/wordml/sdtdatahash" xmlns:w16se="http://schemas.microsoft.com/office/word/2015/wordml/symex" xmlns:wpg="http://schemas.microsoft.com/office/word/2010/wordprocessingGroup" xmlns:wpi="http://schemas.microsoft.com/office/word/2010/wordprocessingInk" xmlns:wne="http://schemas.microsoft.com/office/word/2006/wordml" xmlns:wps="http://schemas.microsoft.com/office/word/2010/wordprocessingShape" mc:Ignorable="w14 w15 w16se w16cid w16 w16cex w16sdtdh wp14">
   <w:body>
     <w:p>
       <w:pPr>
@@ -18,7 +18,7 @@
         <w:pStyle w:val="Title"/>
       </w:pPr>
       <w:r>
-        <w:t>&lt;Project Name&gt;</w:t>
+        <w:t>NSW Traffic Penalty Visualizer</w:t>
       </w:r>
     </w:p>
     <w:p>
@@ -27,6 +27,11 @@
       </w:r>
       <w:r>
         <w:t>s</w:t>
+      </w:r>
+    </w:p>
+    <w:p>
+      <w:r>
+        <w:t>Travis Ralph – S5016991</w:t>
       </w:r>
     </w:p>
     <w:p>
@@ -73,7 +78,9 @@
             </w:tabs>
             <w:rPr>
               <w:noProof/>
+              <w:kern w:val="2"/>
               <w:lang w:eastAsia="en-AU"/>
+              <w14:ligatures w14:val="standardContextual"/>
             </w:rPr>
           </w:pPr>
           <w:r>
@@ -100,7 +107,7 @@
             </w:rPr>
             <w:fldChar w:fldCharType="separate"/>
           </w:r>
-          <w:hyperlink w:anchor="_Toc46748287" w:history="1">
+          <w:hyperlink w:anchor="_Toc145106141" w:history="1">
             <w:r>
               <w:rPr>
                 <w:rStyle w:val="Hyperlink"/>
@@ -111,7 +118,9 @@
             <w:r>
               <w:rPr>
                 <w:noProof/>
+                <w:kern w:val="2"/>
                 <w:lang w:eastAsia="en-AU"/>
+                <w14:ligatures w14:val="standardContextual"/>
               </w:rPr>
               <w:tab/>
             </w:r>
@@ -141,7 +150,7 @@
                 <w:noProof/>
                 <w:webHidden/>
               </w:rPr>
-              <w:instrText xml:space="preserve"> PAGEREF _Toc46748287 \h </w:instrText>
+              <w:instrText xml:space="preserve"> PAGEREF _Toc145106141 \h </w:instrText>
             </w:r>
             <w:r>
               <w:rPr>
@@ -181,10 +190,12 @@
             </w:tabs>
             <w:rPr>
               <w:noProof/>
+              <w:kern w:val="2"/>
               <w:lang w:eastAsia="en-AU"/>
+              <w14:ligatures w14:val="standardContextual"/>
             </w:rPr>
           </w:pPr>
-          <w:hyperlink w:anchor="_Toc46748288" w:history="1">
+          <w:hyperlink w:anchor="_Toc145106142" w:history="1">
             <w:r>
               <w:rPr>
                 <w:rStyle w:val="Hyperlink"/>
@@ -195,7 +206,9 @@
             <w:r>
               <w:rPr>
                 <w:noProof/>
+                <w:kern w:val="2"/>
                 <w:lang w:eastAsia="en-AU"/>
+                <w14:ligatures w14:val="standardContextual"/>
               </w:rPr>
               <w:tab/>
             </w:r>
@@ -204,7 +217,7 @@
                 <w:rStyle w:val="Hyperlink"/>
                 <w:noProof/>
               </w:rPr>
-              <w:t>Problem Background</w:t>
+              <w:t>Background</w:t>
             </w:r>
             <w:r>
               <w:rPr>
@@ -225,7 +238,7 @@
                 <w:noProof/>
                 <w:webHidden/>
               </w:rPr>
-              <w:instrText xml:space="preserve"> PAGEREF _Toc46748288 \h </w:instrText>
+              <w:instrText xml:space="preserve"> PAGEREF _Toc145106142 \h </w:instrText>
             </w:r>
             <w:r>
               <w:rPr>
@@ -265,10 +278,12 @@
             </w:tabs>
             <w:rPr>
               <w:noProof/>
+              <w:kern w:val="2"/>
               <w:lang w:eastAsia="en-AU"/>
+              <w14:ligatures w14:val="standardContextual"/>
             </w:rPr>
           </w:pPr>
-          <w:hyperlink w:anchor="_Toc46748289" w:history="1">
+          <w:hyperlink w:anchor="_Toc145106143" w:history="1">
             <w:r>
               <w:rPr>
                 <w:rStyle w:val="Hyperlink"/>
@@ -279,7 +294,9 @@
             <w:r>
               <w:rPr>
                 <w:noProof/>
+                <w:kern w:val="2"/>
                 <w:lang w:eastAsia="en-AU"/>
+                <w14:ligatures w14:val="standardContextual"/>
               </w:rPr>
               <w:tab/>
             </w:r>
@@ -309,7 +326,7 @@
                 <w:noProof/>
                 <w:webHidden/>
               </w:rPr>
-              <w:instrText xml:space="preserve"> PAGEREF _Toc46748289 \h </w:instrText>
+              <w:instrText xml:space="preserve"> PAGEREF _Toc145106143 \h </w:instrText>
             </w:r>
             <w:r>
               <w:rPr>
@@ -349,10 +366,12 @@
             </w:tabs>
             <w:rPr>
               <w:noProof/>
+              <w:kern w:val="2"/>
               <w:lang w:eastAsia="en-AU"/>
+              <w14:ligatures w14:val="standardContextual"/>
             </w:rPr>
           </w:pPr>
-          <w:hyperlink w:anchor="_Toc46748290" w:history="1">
+          <w:hyperlink w:anchor="_Toc145106144" w:history="1">
             <w:r>
               <w:rPr>
                 <w:rStyle w:val="Hyperlink"/>
@@ -363,7 +382,9 @@
             <w:r>
               <w:rPr>
                 <w:noProof/>
+                <w:kern w:val="2"/>
                 <w:lang w:eastAsia="en-AU"/>
+                <w14:ligatures w14:val="standardContextual"/>
               </w:rPr>
               <w:tab/>
             </w:r>
@@ -393,7 +414,7 @@
                 <w:noProof/>
                 <w:webHidden/>
               </w:rPr>
-              <w:instrText xml:space="preserve"> PAGEREF _Toc46748290 \h </w:instrText>
+              <w:instrText xml:space="preserve"> PAGEREF _Toc145106144 \h </w:instrText>
             </w:r>
             <w:r>
               <w:rPr>
@@ -433,10 +454,12 @@
             </w:tabs>
             <w:rPr>
               <w:noProof/>
+              <w:kern w:val="2"/>
               <w:lang w:eastAsia="en-AU"/>
+              <w14:ligatures w14:val="standardContextual"/>
             </w:rPr>
           </w:pPr>
-          <w:hyperlink w:anchor="_Toc46748291" w:history="1">
+          <w:hyperlink w:anchor="_Toc145106145" w:history="1">
             <w:r>
               <w:rPr>
                 <w:rStyle w:val="Hyperlink"/>
@@ -447,7 +470,9 @@
             <w:r>
               <w:rPr>
                 <w:noProof/>
+                <w:kern w:val="2"/>
                 <w:lang w:eastAsia="en-AU"/>
+                <w14:ligatures w14:val="standardContextual"/>
               </w:rPr>
               <w:tab/>
             </w:r>
@@ -477,7 +502,623 @@
                 <w:noProof/>
                 <w:webHidden/>
               </w:rPr>
-              <w:instrText xml:space="preserve"> PAGEREF _Toc46748291 \h </w:instrText>
+              <w:instrText xml:space="preserve"> PAGEREF _Toc145106145 \h </w:instrText>
+            </w:r>
+            <w:r>
+              <w:rPr>
+                <w:noProof/>
+                <w:webHidden/>
+              </w:rPr>
+            </w:r>
+            <w:r>
+              <w:rPr>
+                <w:noProof/>
+                <w:webHidden/>
+              </w:rPr>
+              <w:fldChar w:fldCharType="separate"/>
+            </w:r>
+            <w:r>
+              <w:rPr>
+                <w:noProof/>
+                <w:webHidden/>
+              </w:rPr>
+              <w:t>4</w:t>
+            </w:r>
+            <w:r>
+              <w:rPr>
+                <w:noProof/>
+                <w:webHidden/>
+              </w:rPr>
+              <w:fldChar w:fldCharType="end"/>
+            </w:r>
+          </w:hyperlink>
+        </w:p>
+        <w:p>
+          <w:pPr>
+            <w:pStyle w:val="TOC2"/>
+            <w:tabs>
+              <w:tab w:val="left" w:pos="880"/>
+              <w:tab w:val="right" w:leader="dot" w:pos="9016"/>
+            </w:tabs>
+            <w:rPr>
+              <w:noProof/>
+              <w:kern w:val="2"/>
+              <w:lang w:eastAsia="en-AU"/>
+              <w14:ligatures w14:val="standardContextual"/>
+            </w:rPr>
+          </w:pPr>
+          <w:hyperlink w:anchor="_Toc145106146" w:history="1">
+            <w:r>
+              <w:rPr>
+                <w:rStyle w:val="Hyperlink"/>
+                <w:noProof/>
+              </w:rPr>
+              <w:t>2.1</w:t>
+            </w:r>
+            <w:r>
+              <w:rPr>
+                <w:noProof/>
+                <w:kern w:val="2"/>
+                <w:lang w:eastAsia="en-AU"/>
+                <w14:ligatures w14:val="standardContextual"/>
+              </w:rPr>
+              <w:tab/>
+            </w:r>
+            <w:r>
+              <w:rPr>
+                <w:rStyle w:val="Hyperlink"/>
+                <w:noProof/>
+              </w:rPr>
+              <w:t>Data Preprocessing</w:t>
+            </w:r>
+            <w:r>
+              <w:rPr>
+                <w:noProof/>
+                <w:webHidden/>
+              </w:rPr>
+              <w:tab/>
+            </w:r>
+            <w:r>
+              <w:rPr>
+                <w:noProof/>
+                <w:webHidden/>
+              </w:rPr>
+              <w:fldChar w:fldCharType="begin"/>
+            </w:r>
+            <w:r>
+              <w:rPr>
+                <w:noProof/>
+                <w:webHidden/>
+              </w:rPr>
+              <w:instrText xml:space="preserve"> PAGEREF _Toc145106146 \h </w:instrText>
+            </w:r>
+            <w:r>
+              <w:rPr>
+                <w:noProof/>
+                <w:webHidden/>
+              </w:rPr>
+            </w:r>
+            <w:r>
+              <w:rPr>
+                <w:noProof/>
+                <w:webHidden/>
+              </w:rPr>
+              <w:fldChar w:fldCharType="separate"/>
+            </w:r>
+            <w:r>
+              <w:rPr>
+                <w:noProof/>
+                <w:webHidden/>
+              </w:rPr>
+              <w:t>4</w:t>
+            </w:r>
+            <w:r>
+              <w:rPr>
+                <w:noProof/>
+                <w:webHidden/>
+              </w:rPr>
+              <w:fldChar w:fldCharType="end"/>
+            </w:r>
+          </w:hyperlink>
+        </w:p>
+        <w:p>
+          <w:pPr>
+            <w:pStyle w:val="TOC2"/>
+            <w:tabs>
+              <w:tab w:val="left" w:pos="880"/>
+              <w:tab w:val="right" w:leader="dot" w:pos="9016"/>
+            </w:tabs>
+            <w:rPr>
+              <w:noProof/>
+              <w:kern w:val="2"/>
+              <w:lang w:eastAsia="en-AU"/>
+              <w14:ligatures w14:val="standardContextual"/>
+            </w:rPr>
+          </w:pPr>
+          <w:hyperlink w:anchor="_Toc145106147" w:history="1">
+            <w:r>
+              <w:rPr>
+                <w:rStyle w:val="Hyperlink"/>
+                <w:noProof/>
+              </w:rPr>
+              <w:t>2.2</w:t>
+            </w:r>
+            <w:r>
+              <w:rPr>
+                <w:noProof/>
+                <w:kern w:val="2"/>
+                <w:lang w:eastAsia="en-AU"/>
+                <w14:ligatures w14:val="standardContextual"/>
+              </w:rPr>
+              <w:tab/>
+            </w:r>
+            <w:r>
+              <w:rPr>
+                <w:rStyle w:val="Hyperlink"/>
+                <w:noProof/>
+              </w:rPr>
+              <w:t>User Interface Development</w:t>
+            </w:r>
+            <w:r>
+              <w:rPr>
+                <w:noProof/>
+                <w:webHidden/>
+              </w:rPr>
+              <w:tab/>
+            </w:r>
+            <w:r>
+              <w:rPr>
+                <w:noProof/>
+                <w:webHidden/>
+              </w:rPr>
+              <w:fldChar w:fldCharType="begin"/>
+            </w:r>
+            <w:r>
+              <w:rPr>
+                <w:noProof/>
+                <w:webHidden/>
+              </w:rPr>
+              <w:instrText xml:space="preserve"> PAGEREF _Toc145106147 \h </w:instrText>
+            </w:r>
+            <w:r>
+              <w:rPr>
+                <w:noProof/>
+                <w:webHidden/>
+              </w:rPr>
+            </w:r>
+            <w:r>
+              <w:rPr>
+                <w:noProof/>
+                <w:webHidden/>
+              </w:rPr>
+              <w:fldChar w:fldCharType="separate"/>
+            </w:r>
+            <w:r>
+              <w:rPr>
+                <w:noProof/>
+                <w:webHidden/>
+              </w:rPr>
+              <w:t>4</w:t>
+            </w:r>
+            <w:r>
+              <w:rPr>
+                <w:noProof/>
+                <w:webHidden/>
+              </w:rPr>
+              <w:fldChar w:fldCharType="end"/>
+            </w:r>
+          </w:hyperlink>
+        </w:p>
+        <w:p>
+          <w:pPr>
+            <w:pStyle w:val="TOC2"/>
+            <w:tabs>
+              <w:tab w:val="left" w:pos="880"/>
+              <w:tab w:val="right" w:leader="dot" w:pos="9016"/>
+            </w:tabs>
+            <w:rPr>
+              <w:noProof/>
+              <w:kern w:val="2"/>
+              <w:lang w:eastAsia="en-AU"/>
+              <w14:ligatures w14:val="standardContextual"/>
+            </w:rPr>
+          </w:pPr>
+          <w:hyperlink w:anchor="_Toc145106148" w:history="1">
+            <w:r>
+              <w:rPr>
+                <w:rStyle w:val="Hyperlink"/>
+                <w:noProof/>
+              </w:rPr>
+              <w:t>2.3</w:t>
+            </w:r>
+            <w:r>
+              <w:rPr>
+                <w:noProof/>
+                <w:kern w:val="2"/>
+                <w:lang w:eastAsia="en-AU"/>
+                <w14:ligatures w14:val="standardContextual"/>
+              </w:rPr>
+              <w:tab/>
+            </w:r>
+            <w:r>
+              <w:rPr>
+                <w:rStyle w:val="Hyperlink"/>
+                <w:noProof/>
+              </w:rPr>
+              <w:t>Reporting Penalty Information</w:t>
+            </w:r>
+            <w:r>
+              <w:rPr>
+                <w:noProof/>
+                <w:webHidden/>
+              </w:rPr>
+              <w:tab/>
+            </w:r>
+            <w:r>
+              <w:rPr>
+                <w:noProof/>
+                <w:webHidden/>
+              </w:rPr>
+              <w:fldChar w:fldCharType="begin"/>
+            </w:r>
+            <w:r>
+              <w:rPr>
+                <w:noProof/>
+                <w:webHidden/>
+              </w:rPr>
+              <w:instrText xml:space="preserve"> PAGEREF _Toc145106148 \h </w:instrText>
+            </w:r>
+            <w:r>
+              <w:rPr>
+                <w:noProof/>
+                <w:webHidden/>
+              </w:rPr>
+            </w:r>
+            <w:r>
+              <w:rPr>
+                <w:noProof/>
+                <w:webHidden/>
+              </w:rPr>
+              <w:fldChar w:fldCharType="separate"/>
+            </w:r>
+            <w:r>
+              <w:rPr>
+                <w:noProof/>
+                <w:webHidden/>
+              </w:rPr>
+              <w:t>4</w:t>
+            </w:r>
+            <w:r>
+              <w:rPr>
+                <w:noProof/>
+                <w:webHidden/>
+              </w:rPr>
+              <w:fldChar w:fldCharType="end"/>
+            </w:r>
+          </w:hyperlink>
+        </w:p>
+        <w:p>
+          <w:pPr>
+            <w:pStyle w:val="TOC2"/>
+            <w:tabs>
+              <w:tab w:val="left" w:pos="880"/>
+              <w:tab w:val="right" w:leader="dot" w:pos="9016"/>
+            </w:tabs>
+            <w:rPr>
+              <w:noProof/>
+              <w:kern w:val="2"/>
+              <w:lang w:eastAsia="en-AU"/>
+              <w14:ligatures w14:val="standardContextual"/>
+            </w:rPr>
+          </w:pPr>
+          <w:hyperlink w:anchor="_Toc145106149" w:history="1">
+            <w:r>
+              <w:rPr>
+                <w:rStyle w:val="Hyperlink"/>
+                <w:noProof/>
+              </w:rPr>
+              <w:t>2.4</w:t>
+            </w:r>
+            <w:r>
+              <w:rPr>
+                <w:noProof/>
+                <w:kern w:val="2"/>
+                <w:lang w:eastAsia="en-AU"/>
+                <w14:ligatures w14:val="standardContextual"/>
+              </w:rPr>
+              <w:tab/>
+            </w:r>
+            <w:r>
+              <w:rPr>
+                <w:rStyle w:val="Hyperlink"/>
+                <w:noProof/>
+              </w:rPr>
+              <w:t>Chart Generation</w:t>
+            </w:r>
+            <w:r>
+              <w:rPr>
+                <w:noProof/>
+                <w:webHidden/>
+              </w:rPr>
+              <w:tab/>
+            </w:r>
+            <w:r>
+              <w:rPr>
+                <w:noProof/>
+                <w:webHidden/>
+              </w:rPr>
+              <w:fldChar w:fldCharType="begin"/>
+            </w:r>
+            <w:r>
+              <w:rPr>
+                <w:noProof/>
+                <w:webHidden/>
+              </w:rPr>
+              <w:instrText xml:space="preserve"> PAGEREF _Toc145106149 \h </w:instrText>
+            </w:r>
+            <w:r>
+              <w:rPr>
+                <w:noProof/>
+                <w:webHidden/>
+              </w:rPr>
+            </w:r>
+            <w:r>
+              <w:rPr>
+                <w:noProof/>
+                <w:webHidden/>
+              </w:rPr>
+              <w:fldChar w:fldCharType="separate"/>
+            </w:r>
+            <w:r>
+              <w:rPr>
+                <w:noProof/>
+                <w:webHidden/>
+              </w:rPr>
+              <w:t>4</w:t>
+            </w:r>
+            <w:r>
+              <w:rPr>
+                <w:noProof/>
+                <w:webHidden/>
+              </w:rPr>
+              <w:fldChar w:fldCharType="end"/>
+            </w:r>
+          </w:hyperlink>
+        </w:p>
+        <w:p>
+          <w:pPr>
+            <w:pStyle w:val="TOC2"/>
+            <w:tabs>
+              <w:tab w:val="left" w:pos="880"/>
+              <w:tab w:val="right" w:leader="dot" w:pos="9016"/>
+            </w:tabs>
+            <w:rPr>
+              <w:noProof/>
+              <w:kern w:val="2"/>
+              <w:lang w:eastAsia="en-AU"/>
+              <w14:ligatures w14:val="standardContextual"/>
+            </w:rPr>
+          </w:pPr>
+          <w:hyperlink w:anchor="_Toc145106150" w:history="1">
+            <w:r>
+              <w:rPr>
+                <w:rStyle w:val="Hyperlink"/>
+                <w:noProof/>
+              </w:rPr>
+              <w:t>2.5</w:t>
+            </w:r>
+            <w:r>
+              <w:rPr>
+                <w:noProof/>
+                <w:kern w:val="2"/>
+                <w:lang w:eastAsia="en-AU"/>
+                <w14:ligatures w14:val="standardContextual"/>
+              </w:rPr>
+              <w:tab/>
+            </w:r>
+            <w:r>
+              <w:rPr>
+                <w:rStyle w:val="Hyperlink"/>
+                <w:noProof/>
+              </w:rPr>
+              <w:t>Retrieving Cases</w:t>
+            </w:r>
+            <w:r>
+              <w:rPr>
+                <w:noProof/>
+                <w:webHidden/>
+              </w:rPr>
+              <w:tab/>
+            </w:r>
+            <w:r>
+              <w:rPr>
+                <w:noProof/>
+                <w:webHidden/>
+              </w:rPr>
+              <w:fldChar w:fldCharType="begin"/>
+            </w:r>
+            <w:r>
+              <w:rPr>
+                <w:noProof/>
+                <w:webHidden/>
+              </w:rPr>
+              <w:instrText xml:space="preserve"> PAGEREF _Toc145106150 \h </w:instrText>
+            </w:r>
+            <w:r>
+              <w:rPr>
+                <w:noProof/>
+                <w:webHidden/>
+              </w:rPr>
+            </w:r>
+            <w:r>
+              <w:rPr>
+                <w:noProof/>
+                <w:webHidden/>
+              </w:rPr>
+              <w:fldChar w:fldCharType="separate"/>
+            </w:r>
+            <w:r>
+              <w:rPr>
+                <w:noProof/>
+                <w:webHidden/>
+              </w:rPr>
+              <w:t>4</w:t>
+            </w:r>
+            <w:r>
+              <w:rPr>
+                <w:noProof/>
+                <w:webHidden/>
+              </w:rPr>
+              <w:fldChar w:fldCharType="end"/>
+            </w:r>
+          </w:hyperlink>
+        </w:p>
+        <w:p>
+          <w:pPr>
+            <w:pStyle w:val="TOC2"/>
+            <w:tabs>
+              <w:tab w:val="left" w:pos="880"/>
+              <w:tab w:val="right" w:leader="dot" w:pos="9016"/>
+            </w:tabs>
+            <w:rPr>
+              <w:noProof/>
+              <w:kern w:val="2"/>
+              <w:lang w:eastAsia="en-AU"/>
+              <w14:ligatures w14:val="standardContextual"/>
+            </w:rPr>
+          </w:pPr>
+          <w:hyperlink w:anchor="_Toc145106151" w:history="1">
+            <w:r>
+              <w:rPr>
+                <w:rStyle w:val="Hyperlink"/>
+                <w:noProof/>
+              </w:rPr>
+              <w:t>2.6</w:t>
+            </w:r>
+            <w:r>
+              <w:rPr>
+                <w:noProof/>
+                <w:kern w:val="2"/>
+                <w:lang w:eastAsia="en-AU"/>
+                <w14:ligatures w14:val="standardContextual"/>
+              </w:rPr>
+              <w:tab/>
+            </w:r>
+            <w:r>
+              <w:rPr>
+                <w:rStyle w:val="Hyperlink"/>
+                <w:noProof/>
+              </w:rPr>
+              <w:t>Mobile Phone Usage Analysis</w:t>
+            </w:r>
+            <w:r>
+              <w:rPr>
+                <w:noProof/>
+                <w:webHidden/>
+              </w:rPr>
+              <w:tab/>
+            </w:r>
+            <w:r>
+              <w:rPr>
+                <w:noProof/>
+                <w:webHidden/>
+              </w:rPr>
+              <w:fldChar w:fldCharType="begin"/>
+            </w:r>
+            <w:r>
+              <w:rPr>
+                <w:noProof/>
+                <w:webHidden/>
+              </w:rPr>
+              <w:instrText xml:space="preserve"> PAGEREF _Toc145106151 \h </w:instrText>
+            </w:r>
+            <w:r>
+              <w:rPr>
+                <w:noProof/>
+                <w:webHidden/>
+              </w:rPr>
+            </w:r>
+            <w:r>
+              <w:rPr>
+                <w:noProof/>
+                <w:webHidden/>
+              </w:rPr>
+              <w:fldChar w:fldCharType="separate"/>
+            </w:r>
+            <w:r>
+              <w:rPr>
+                <w:noProof/>
+                <w:webHidden/>
+              </w:rPr>
+              <w:t>4</w:t>
+            </w:r>
+            <w:r>
+              <w:rPr>
+                <w:noProof/>
+                <w:webHidden/>
+              </w:rPr>
+              <w:fldChar w:fldCharType="end"/>
+            </w:r>
+          </w:hyperlink>
+        </w:p>
+        <w:p>
+          <w:pPr>
+            <w:pStyle w:val="TOC2"/>
+            <w:tabs>
+              <w:tab w:val="left" w:pos="880"/>
+              <w:tab w:val="right" w:leader="dot" w:pos="9016"/>
+            </w:tabs>
+            <w:rPr>
+              <w:noProof/>
+              <w:kern w:val="2"/>
+              <w:lang w:eastAsia="en-AU"/>
+              <w14:ligatures w14:val="standardContextual"/>
+            </w:rPr>
+          </w:pPr>
+          <w:hyperlink w:anchor="_Toc145106152" w:history="1">
+            <w:r>
+              <w:rPr>
+                <w:rStyle w:val="Hyperlink"/>
+                <w:noProof/>
+              </w:rPr>
+              <w:t>2.7</w:t>
+            </w:r>
+            <w:r>
+              <w:rPr>
+                <w:noProof/>
+                <w:kern w:val="2"/>
+                <w:lang w:eastAsia="en-AU"/>
+                <w14:ligatures w14:val="standardContextual"/>
+              </w:rPr>
+              <w:tab/>
+            </w:r>
+            <w:r>
+              <w:rPr>
+                <w:rStyle w:val="Hyperlink"/>
+                <w:noProof/>
+              </w:rPr>
+              <w:t>Additional Insight or Analysis Tool</w:t>
+            </w:r>
+            <w:r>
+              <w:rPr>
+                <w:noProof/>
+                <w:webHidden/>
+              </w:rPr>
+              <w:tab/>
+            </w:r>
+            <w:r>
+              <w:rPr>
+                <w:noProof/>
+                <w:webHidden/>
+              </w:rPr>
+              <w:fldChar w:fldCharType="begin"/>
+            </w:r>
+            <w:r>
+              <w:rPr>
+                <w:noProof/>
+                <w:webHidden/>
+              </w:rPr>
+              <w:instrText xml:space="preserve"> PAGEREF _Toc145106152 \h </w:instrText>
             </w:r>
             <w:r>
               <w:rPr>
@@ -517,10 +1158,12 @@
             </w:tabs>
             <w:rPr>
               <w:noProof/>
+              <w:kern w:val="2"/>
               <w:lang w:eastAsia="en-AU"/>
+              <w14:ligatures w14:val="standardContextual"/>
             </w:rPr>
           </w:pPr>
-          <w:hyperlink w:anchor="_Toc46748292" w:history="1">
+          <w:hyperlink w:anchor="_Toc145106153" w:history="1">
             <w:r>
               <w:rPr>
                 <w:rStyle w:val="Hyperlink"/>
@@ -531,7 +1174,9 @@
             <w:r>
               <w:rPr>
                 <w:noProof/>
+                <w:kern w:val="2"/>
                 <w:lang w:eastAsia="en-AU"/>
+                <w14:ligatures w14:val="standardContextual"/>
               </w:rPr>
               <w:tab/>
             </w:r>
@@ -561,7 +1206,7 @@
                 <w:noProof/>
                 <w:webHidden/>
               </w:rPr>
-              <w:instrText xml:space="preserve"> PAGEREF _Toc46748292 \h </w:instrText>
+              <w:instrText xml:space="preserve"> PAGEREF _Toc145106153 \h </w:instrText>
             </w:r>
             <w:r>
               <w:rPr>
@@ -581,7 +1226,7 @@
                 <w:noProof/>
                 <w:webHidden/>
               </w:rPr>
-              <w:t>5</w:t>
+              <w:t>4</w:t>
             </w:r>
             <w:r>
               <w:rPr>
@@ -601,10 +1246,12 @@
             </w:tabs>
             <w:rPr>
               <w:noProof/>
+              <w:kern w:val="2"/>
               <w:lang w:eastAsia="en-AU"/>
+              <w14:ligatures w14:val="standardContextual"/>
             </w:rPr>
           </w:pPr>
-          <w:hyperlink w:anchor="_Toc46748293" w:history="1">
+          <w:hyperlink w:anchor="_Toc145106154" w:history="1">
             <w:r>
               <w:rPr>
                 <w:rStyle w:val="Hyperlink"/>
@@ -615,7 +1262,9 @@
             <w:r>
               <w:rPr>
                 <w:noProof/>
+                <w:kern w:val="2"/>
                 <w:lang w:eastAsia="en-AU"/>
+                <w14:ligatures w14:val="standardContextual"/>
               </w:rPr>
               <w:tab/>
             </w:r>
@@ -645,7 +1294,7 @@
                 <w:noProof/>
                 <w:webHidden/>
               </w:rPr>
-              <w:instrText xml:space="preserve"> PAGEREF _Toc46748293 \h </w:instrText>
+              <w:instrText xml:space="preserve"> PAGEREF _Toc145106154 \h </w:instrText>
             </w:r>
             <w:r>
               <w:rPr>
@@ -704,7 +1353,7 @@
           <w:numId w:val="2"/>
         </w:numPr>
       </w:pPr>
-      <w:bookmarkStart w:id="0" w:name="_Toc46748287"/>
+      <w:bookmarkStart w:id="0" w:name="_Toc145106141"/>
       <w:r>
         <w:lastRenderedPageBreak/>
         <w:t>Introduction</w:t>
@@ -719,17 +1368,27 @@
           <w:numId w:val="2"/>
         </w:numPr>
       </w:pPr>
+      <w:bookmarkStart w:id="1" w:name="_Toc145106142"/>
       <w:r>
         <w:t>Background</w:t>
       </w:r>
-    </w:p>
-    <w:p>
-      <w:pPr>
-        <w:jc w:val="both"/>
-        <w:rPr>
-          <w:i/>
-        </w:rPr>
-      </w:pPr>
+      <w:bookmarkEnd w:id="1"/>
+    </w:p>
+    <w:p>
+      <w:pPr>
+        <w:ind w:left="284"/>
+      </w:pPr>
+      <w:r>
+        <w:t xml:space="preserve">For this project, the intent is to create a tool for the visualization of data from several pre-chosen data sets. Out of the options given, I have chosen to use NSW Traffic Penalty Data. </w:t>
+      </w:r>
+    </w:p>
+    <w:p>
+      <w:pPr>
+        <w:ind w:left="284"/>
+      </w:pPr>
+      <w:r>
+        <w:t>This project will aim to provide a user-friendly and robust tool for extracting meaningful insights from the dataset. These insights will help traffic authorities, policymakers and the public better understand and address traffic-related issues.</w:t>
+      </w:r>
     </w:p>
     <w:p>
       <w:pPr>
@@ -739,11 +1398,79 @@
           <w:numId w:val="2"/>
         </w:numPr>
       </w:pPr>
-      <w:bookmarkStart w:id="1" w:name="_Toc46748289"/>
+      <w:bookmarkStart w:id="2" w:name="_Toc145106143"/>
       <w:r>
         <w:t>Scope</w:t>
       </w:r>
-      <w:bookmarkEnd w:id="1"/>
+      <w:bookmarkEnd w:id="2"/>
+    </w:p>
+    <w:p>
+      <w:pPr>
+        <w:ind w:left="284"/>
+      </w:pPr>
+      <w:r>
+        <w:t>The scope of this project encompasses the following key features and functionalities:</w:t>
+      </w:r>
+    </w:p>
+    <w:p>
+      <w:pPr>
+        <w:pStyle w:val="ListParagraph"/>
+        <w:numPr>
+          <w:ilvl w:val="0"/>
+          <w:numId w:val="4"/>
+        </w:numPr>
+      </w:pPr>
+      <w:r>
+        <w:t>Reporting Penalty Information: The tool will allow users to retrieve detailed information on penalty cases for a user-selected period.</w:t>
+      </w:r>
+    </w:p>
+    <w:p>
+      <w:pPr>
+        <w:pStyle w:val="ListParagraph"/>
+        <w:numPr>
+          <w:ilvl w:val="0"/>
+          <w:numId w:val="4"/>
+        </w:numPr>
+      </w:pPr>
+      <w:r>
+        <w:t>Charting Offense Distribution: Users will be able to generate visualizations that display the distribution of penalty cases by offense code for a user-selected period.</w:t>
+      </w:r>
+    </w:p>
+    <w:p>
+      <w:pPr>
+        <w:pStyle w:val="ListParagraph"/>
+        <w:numPr>
+          <w:ilvl w:val="0"/>
+          <w:numId w:val="4"/>
+        </w:numPr>
+      </w:pPr>
+      <w:r>
+        <w:t>Retrieving Radar and Camera Cases: The tool will provide the capability to retrieve all penalty cases captured by radar or camera based on offense description for a user-selected period.</w:t>
+      </w:r>
+    </w:p>
+    <w:p>
+      <w:pPr>
+        <w:pStyle w:val="ListParagraph"/>
+        <w:numPr>
+          <w:ilvl w:val="0"/>
+          <w:numId w:val="4"/>
+        </w:numPr>
+      </w:pPr>
+      <w:r>
+        <w:t>Mobile Phone Usage Analysis: We will analyse penalty cases related to mobile phone usage, including trends over time, offense codes, and other relevant factors.</w:t>
+      </w:r>
+    </w:p>
+    <w:p>
+      <w:pPr>
+        <w:pStyle w:val="ListParagraph"/>
+        <w:numPr>
+          <w:ilvl w:val="0"/>
+          <w:numId w:val="4"/>
+        </w:numPr>
+      </w:pPr>
+      <w:r>
+        <w:t>Additional Insight or Analysis Tool: We will incorporate an additional analysis tool of our choice to further enhance the utility of the platform.</w:t>
+      </w:r>
     </w:p>
     <w:p/>
     <w:p>
@@ -754,11 +1481,73 @@
           <w:numId w:val="2"/>
         </w:numPr>
       </w:pPr>
-      <w:bookmarkStart w:id="2" w:name="_Toc46748290"/>
+      <w:bookmarkStart w:id="3" w:name="_Toc145106144"/>
       <w:r>
         <w:t>Document contents</w:t>
       </w:r>
-      <w:bookmarkEnd w:id="2"/>
+      <w:bookmarkEnd w:id="3"/>
+    </w:p>
+    <w:p>
+      <w:pPr>
+        <w:ind w:left="284"/>
+      </w:pPr>
+      <w:r>
+        <w:t>This Project Plan document is structured as follows:</w:t>
+      </w:r>
+    </w:p>
+    <w:p>
+      <w:pPr>
+        <w:pStyle w:val="ListParagraph"/>
+        <w:numPr>
+          <w:ilvl w:val="0"/>
+          <w:numId w:val="7"/>
+        </w:numPr>
+      </w:pPr>
+      <w:r>
+        <w:t>Section 1.0 Introduction: Provides an overview of the project’s purpose, problem background, scope, and document contents (This section).</w:t>
+      </w:r>
+    </w:p>
+    <w:p>
+      <w:pPr>
+        <w:pStyle w:val="ListParagraph"/>
+        <w:numPr>
+          <w:ilvl w:val="0"/>
+          <w:numId w:val="7"/>
+        </w:numPr>
+      </w:pPr>
+      <w:r>
+        <w:t>Section 2.0 Work Breakdown Structure: Outlines the tasks and activities required to complete the project, including data preprocessing, user interface development, reporting, chart generation, retrieval of cases, mobile phone usage analysis, and additional insight tools.</w:t>
+      </w:r>
+    </w:p>
+    <w:p>
+      <w:pPr>
+        <w:pStyle w:val="ListParagraph"/>
+        <w:numPr>
+          <w:ilvl w:val="0"/>
+          <w:numId w:val="7"/>
+        </w:numPr>
+      </w:pPr>
+      <w:r>
+        <w:t>Section 3.0 Activity Definition &amp; Estimation: Details the descriptions and estimated Durations for each task defined in the Work Breakdown Structure.</w:t>
+      </w:r>
+    </w:p>
+    <w:p>
+      <w:pPr>
+        <w:pStyle w:val="ListParagraph"/>
+        <w:numPr>
+          <w:ilvl w:val="0"/>
+          <w:numId w:val="7"/>
+        </w:numPr>
+      </w:pPr>
+      <w:r>
+        <w:t>Section 4.0 Gantt Chart: Presents a visual representation of the project timeline, including task dependencies and milestones.</w:t>
+      </w:r>
+    </w:p>
+    <w:p/>
+    <w:p>
+      <w:pPr>
+        <w:ind w:left="284"/>
+      </w:pPr>
     </w:p>
     <w:p>
       <w:pPr>
@@ -766,36 +1555,7 @@
         <w:ind w:left="857"/>
       </w:pPr>
     </w:p>
-    <w:p>
-      <w:pPr>
-        <w:pStyle w:val="ListParagraph"/>
-        <w:ind w:left="857"/>
-      </w:pPr>
-    </w:p>
-    <w:p>
-      <w:pPr>
-        <w:jc w:val="both"/>
-        <w:rPr>
-          <w:i/>
-          <w:color w:val="FF0000"/>
-        </w:rPr>
-      </w:pPr>
-      <w:r>
-        <w:rPr>
-          <w:i/>
-          <w:color w:val="FF0000"/>
-        </w:rPr>
-        <w:t xml:space="preserve">Include some background information about the problem, the scope and what this document will contain. </w:t>
-      </w:r>
-    </w:p>
     <w:p/>
-    <w:p/>
-    <w:p/>
-    <w:p>
-      <w:r>
-        <w:br w:type="page"/>
-      </w:r>
-    </w:p>
     <w:p>
       <w:pPr>
         <w:pStyle w:val="Heading1"/>
@@ -804,155 +1564,171 @@
           <w:numId w:val="2"/>
         </w:numPr>
       </w:pPr>
-      <w:bookmarkStart w:id="3" w:name="_Toc46748291"/>
+      <w:bookmarkStart w:id="4" w:name="_Toc145106145"/>
       <w:r>
         <w:lastRenderedPageBreak/>
         <w:t>Work Breakdown Structure</w:t>
       </w:r>
-      <w:bookmarkEnd w:id="3"/>
-    </w:p>
-    <w:p/>
-    <w:p>
-      <w:pPr>
-        <w:jc w:val="both"/>
-        <w:rPr>
-          <w:i/>
-          <w:color w:val="FF0000"/>
-        </w:rPr>
-      </w:pPr>
-      <w:r>
-        <w:rPr>
-          <w:i/>
-          <w:color w:val="FF0000"/>
-        </w:rPr>
-        <w:t xml:space="preserve">This section should include the work breakdown structure for the whole project. The elements from the WBS should </w:t>
-      </w:r>
-      <w:r>
-        <w:rPr>
-          <w:i/>
-          <w:color w:val="FF0000"/>
-        </w:rPr>
-        <w:t>be used to generate</w:t>
-      </w:r>
-      <w:r>
-        <w:rPr>
-          <w:i/>
-          <w:color w:val="FF0000"/>
-        </w:rPr>
-        <w:t xml:space="preserve"> your activity definition and those activities should then be scheduled in the Gantt Chart</w:t>
-      </w:r>
-      <w:r>
-        <w:rPr>
-          <w:i/>
-          <w:color w:val="FF0000"/>
-        </w:rPr>
-        <w:t>. Remember to consider ALL project activities – anything you do or will need to do should be included in the WBS</w:t>
-      </w:r>
-    </w:p>
-    <w:p>
-      <w:pPr>
-        <w:jc w:val="both"/>
-        <w:rPr>
-          <w:b/>
-          <w:i/>
-          <w:color w:val="FF0000"/>
-        </w:rPr>
-      </w:pPr>
-      <w:r>
-        <w:rPr>
-          <w:i/>
-          <w:color w:val="FF0000"/>
-        </w:rPr>
-        <w:t>WBS’s are usually presented as some kind of hierarchical diagram</w:t>
-      </w:r>
-      <w:r>
-        <w:rPr>
-          <w:i/>
-          <w:color w:val="FF0000"/>
-        </w:rPr>
-        <w:t>/chart etc</w:t>
-      </w:r>
-      <w:r>
-        <w:rPr>
-          <w:i/>
-          <w:color w:val="FF0000"/>
-        </w:rPr>
-        <w:t>.</w:t>
-      </w:r>
-      <w:r>
-        <w:rPr>
-          <w:i/>
-          <w:color w:val="FF0000"/>
-        </w:rPr>
-        <w:t xml:space="preserve"> The </w:t>
-      </w:r>
-      <w:r>
-        <w:rPr>
-          <w:i/>
-          <w:color w:val="FF0000"/>
-        </w:rPr>
-        <w:t>details</w:t>
-      </w:r>
-      <w:r>
-        <w:rPr>
-          <w:i/>
-          <w:color w:val="FF0000"/>
-        </w:rPr>
-        <w:t xml:space="preserve"> </w:t>
-      </w:r>
-      <w:r>
-        <w:rPr>
-          <w:i/>
-          <w:color w:val="FF0000"/>
-        </w:rPr>
-        <w:t>what is involved each work unit should be</w:t>
-      </w:r>
-      <w:r>
-        <w:rPr>
-          <w:i/>
-          <w:color w:val="FF0000"/>
-        </w:rPr>
-        <w:t xml:space="preserve"> provided in section 3:</w:t>
-      </w:r>
-      <w:r>
-        <w:rPr>
-          <w:i/>
-          <w:color w:val="FF0000"/>
-        </w:rPr>
-        <w:t xml:space="preserve"> </w:t>
-      </w:r>
-      <w:r>
-        <w:rPr>
-          <w:b/>
-          <w:i/>
-          <w:color w:val="FF0000"/>
-        </w:rPr>
-        <w:t>Activity Definition</w:t>
-      </w:r>
-      <w:bookmarkStart w:id="4" w:name="_GoBack"/>
       <w:bookmarkEnd w:id="4"/>
     </w:p>
     <w:p>
       <w:pPr>
-        <w:jc w:val="both"/>
-        <w:rPr>
-          <w:i/>
-          <w:color w:val="FF0000"/>
-        </w:rPr>
-      </w:pPr>
-      <w:r>
-        <w:rPr>
-          <w:i/>
-          <w:color w:val="FF0000"/>
-        </w:rPr>
-        <w:t>You do NOT need to do a WBS Dictionary for this project – the activity definition (whilst slightly different) will suffice.</w:t>
-      </w:r>
-      <w:r>
-        <w:rPr>
-          <w:i/>
-          <w:color w:val="FF0000"/>
-        </w:rPr>
-        <w:t xml:space="preserve"> The WBS is focussed on SCOPE. The Activity definition is focussed on TIME.</w:t>
+        <w:pStyle w:val="Heading2"/>
+        <w:numPr>
+          <w:ilvl w:val="1"/>
+          <w:numId w:val="2"/>
+        </w:numPr>
+      </w:pPr>
+      <w:bookmarkStart w:id="5" w:name="_Toc145106146"/>
+      <w:r>
+        <w:t>Data Preprocessing</w:t>
+      </w:r>
+      <w:bookmarkEnd w:id="5"/>
+    </w:p>
+    <w:p>
+      <w:pPr>
+        <w:ind w:left="716"/>
+      </w:pPr>
+      <w:r>
+        <w:t>Task 1: Document the preprocessing steps that have already been applied to the collected data, ensuring it’s clean and well-structured for analysis</w:t>
+      </w:r>
+    </w:p>
+    <w:p>
+      <w:pPr>
+        <w:pStyle w:val="Heading2"/>
+        <w:numPr>
+          <w:ilvl w:val="1"/>
+          <w:numId w:val="2"/>
+        </w:numPr>
+      </w:pPr>
+      <w:bookmarkStart w:id="6" w:name="_Toc145106147"/>
+      <w:r>
+        <w:t>User Interface Development</w:t>
+      </w:r>
+      <w:bookmarkEnd w:id="6"/>
+    </w:p>
+    <w:p>
+      <w:pPr>
+        <w:ind w:left="284" w:firstLine="432"/>
+      </w:pPr>
+      <w:r>
+        <w:t>Task 2: Create a user Interface (UI) to input user-selected periods.</w:t>
+      </w:r>
+    </w:p>
+    <w:p>
+      <w:pPr>
+        <w:pStyle w:val="Heading2"/>
+        <w:numPr>
+          <w:ilvl w:val="1"/>
+          <w:numId w:val="2"/>
+        </w:numPr>
+      </w:pPr>
+      <w:bookmarkStart w:id="7" w:name="_Toc145106148"/>
+      <w:r>
+        <w:t>Reporting Penalty Information</w:t>
+      </w:r>
+      <w:bookmarkEnd w:id="7"/>
+    </w:p>
+    <w:p>
+      <w:pPr>
+        <w:ind w:left="716"/>
+      </w:pPr>
+      <w:r>
+        <w:t>Task 3: Develop functionality to report penalty information for a user-selected period</w:t>
+      </w:r>
+    </w:p>
+    <w:p>
+      <w:pPr>
+        <w:pStyle w:val="Heading2"/>
+        <w:numPr>
+          <w:ilvl w:val="1"/>
+          <w:numId w:val="2"/>
+        </w:numPr>
+      </w:pPr>
+      <w:bookmarkStart w:id="8" w:name="_Toc145106149"/>
+      <w:r>
+        <w:t>Chart Generation</w:t>
+      </w:r>
+      <w:bookmarkEnd w:id="8"/>
+    </w:p>
+    <w:p>
+      <w:pPr>
+        <w:ind w:left="716"/>
+      </w:pPr>
+      <w:r>
+        <w:t>Task 4: Generate charts to show the distribution of cases in each offense code for a user-selected period.</w:t>
+      </w:r>
+    </w:p>
+    <w:p>
+      <w:pPr>
+        <w:pStyle w:val="Heading2"/>
+        <w:numPr>
+          <w:ilvl w:val="1"/>
+          <w:numId w:val="2"/>
+        </w:numPr>
+      </w:pPr>
+      <w:bookmarkStart w:id="9" w:name="_Toc145106150"/>
+      <w:r>
+        <w:t>Retrieving Cases</w:t>
+      </w:r>
+      <w:bookmarkEnd w:id="9"/>
+    </w:p>
+    <w:p>
+      <w:pPr>
+        <w:ind w:left="716"/>
+      </w:pPr>
+      <w:r>
+        <w:t>Task 5: Implement a feature to retrieve all cases captured by radar or camera based on offense description for a user-selected period.</w:t>
+      </w:r>
+    </w:p>
+    <w:p>
+      <w:pPr>
+        <w:pStyle w:val="Heading2"/>
+        <w:numPr>
+          <w:ilvl w:val="1"/>
+          <w:numId w:val="2"/>
+        </w:numPr>
+      </w:pPr>
+      <w:bookmarkStart w:id="10" w:name="_Toc145106151"/>
+      <w:r>
+        <w:t>Mobile Phone Usage Analysis</w:t>
+      </w:r>
+      <w:bookmarkEnd w:id="10"/>
+    </w:p>
+    <w:p>
+      <w:pPr>
+        <w:ind w:left="716"/>
+      </w:pPr>
+      <w:r>
+        <w:t xml:space="preserve">Task 6: </w:t>
+      </w:r>
+      <w:r>
+        <w:t>Analyse</w:t>
+      </w:r>
+      <w:r>
+        <w:t xml:space="preserve"> cases caused by mobile phone usage, including trends over time and offense codes.</w:t>
+      </w:r>
+    </w:p>
+    <w:p>
+      <w:pPr>
+        <w:pStyle w:val="Heading2"/>
+        <w:numPr>
+          <w:ilvl w:val="1"/>
+          <w:numId w:val="2"/>
+        </w:numPr>
+      </w:pPr>
+      <w:bookmarkStart w:id="11" w:name="_Toc145106152"/>
+      <w:r>
+        <w:t>Additional Insight or Analysis Tool</w:t>
+      </w:r>
+      <w:bookmarkEnd w:id="11"/>
+    </w:p>
+    <w:p>
+      <w:pPr>
+        <w:ind w:left="716"/>
+      </w:pPr>
+      <w:r>
+        <w:t>Task 7: Develop an additional insight or analysis tool of your choice. Specify the details of this tool.</w:t>
       </w:r>
     </w:p>
     <w:p>
@@ -968,7 +1744,7 @@
           <w:numId w:val="2"/>
         </w:numPr>
       </w:pPr>
-      <w:bookmarkStart w:id="5" w:name="_Toc46748292"/>
+      <w:bookmarkStart w:id="12" w:name="_Toc145106153"/>
       <w:r>
         <w:lastRenderedPageBreak/>
         <w:t>Activity Definition</w:t>
@@ -976,51 +1752,625 @@
       <w:r>
         <w:t xml:space="preserve"> &amp; Estimation</w:t>
       </w:r>
-      <w:bookmarkEnd w:id="5"/>
+      <w:bookmarkEnd w:id="12"/>
+    </w:p>
+    <w:p>
+      <w:pPr>
+        <w:ind w:left="432"/>
+      </w:pPr>
+      <w:r>
+        <w:t>In this section, we define the tasks and activities required for the successful execution of the project. For each task, we provide a description and estimate the time and resources needed.</w:t>
+      </w:r>
+    </w:p>
+    <w:p>
+      <w:pPr>
+        <w:ind w:left="432"/>
+        <w:rPr>
+          <w:sz w:val="24"/>
+          <w:szCs w:val="24"/>
+        </w:rPr>
+      </w:pPr>
+      <w:r>
+        <w:rPr>
+          <w:sz w:val="24"/>
+          <w:szCs w:val="24"/>
+        </w:rPr>
+        <w:t>Task 1: Data Preprocessing</w:t>
+      </w:r>
+    </w:p>
+    <w:p>
+      <w:pPr>
+        <w:ind w:left="432"/>
+      </w:pPr>
+      <w:r>
+        <w:t>Description: This task involves ensuring the dataset is in a state that is conducive to operating the program. Given that the dataset seems to already be in a suitable state for parsing, this activity may require no time at all.</w:t>
+      </w:r>
+    </w:p>
+    <w:p>
+      <w:pPr>
+        <w:ind w:left="432"/>
+      </w:pPr>
+      <w:r>
+        <w:t>Estimated Duration: N/A To 1-2 Days</w:t>
+      </w:r>
+    </w:p>
+    <w:p>
+      <w:pPr>
+        <w:ind w:left="432"/>
+      </w:pPr>
+      <w:r>
+        <w:t>Resources:</w:t>
+      </w:r>
     </w:p>
     <w:p>
       <w:pPr>
         <w:pStyle w:val="ListParagraph"/>
-      </w:pPr>
-    </w:p>
-    <w:p>
-      <w:pPr>
-        <w:jc w:val="both"/>
+        <w:numPr>
+          <w:ilvl w:val="0"/>
+          <w:numId w:val="7"/>
+        </w:numPr>
+      </w:pPr>
+      <w:r>
+        <w:t>Dataset</w:t>
+      </w:r>
+    </w:p>
+    <w:p>
+      <w:pPr>
+        <w:pStyle w:val="ListParagraph"/>
+        <w:numPr>
+          <w:ilvl w:val="0"/>
+          <w:numId w:val="7"/>
+        </w:numPr>
+      </w:pPr>
+      <w:r>
+        <w:t>Data Analyser</w:t>
+      </w:r>
+    </w:p>
+    <w:p>
+      <w:pPr>
+        <w:ind w:left="432"/>
+      </w:pPr>
+    </w:p>
+    <w:p>
+      <w:pPr>
+        <w:ind w:left="432"/>
         <w:rPr>
-          <w:i/>
-          <w:color w:val="FF0000"/>
+          <w:sz w:val="24"/>
+          <w:szCs w:val="24"/>
         </w:rPr>
       </w:pPr>
       <w:r>
         <w:rPr>
-          <w:i/>
-          <w:color w:val="FF0000"/>
+          <w:sz w:val="24"/>
+          <w:szCs w:val="24"/>
         </w:rPr>
-        <w:t>From your WBS, define the activities required for your project. You will revise this document and add more detail for part</w:t>
+        <w:t xml:space="preserve">Task </w:t>
       </w:r>
       <w:r>
         <w:rPr>
-          <w:i/>
-          <w:color w:val="FF0000"/>
+          <w:sz w:val="24"/>
+          <w:szCs w:val="24"/>
         </w:rPr>
-        <w:t xml:space="preserve"> B as you discover more about the project.</w:t>
-      </w:r>
-    </w:p>
-    <w:p>
-      <w:pPr>
-        <w:jc w:val="both"/>
+        <w:t>2</w:t>
+      </w:r>
+      <w:r>
         <w:rPr>
-          <w:i/>
-          <w:color w:val="FF0000"/>
+          <w:sz w:val="24"/>
+          <w:szCs w:val="24"/>
         </w:rPr>
-      </w:pPr>
+        <w:t xml:space="preserve">: </w:t>
+      </w:r>
       <w:r>
         <w:rPr>
-          <w:i/>
-          <w:color w:val="FF0000"/>
+          <w:sz w:val="24"/>
+          <w:szCs w:val="24"/>
         </w:rPr>
-        <w:t>Each activity should be clearly identified by a number and should match up to your Gantt chart. You should provide some estimations for the time you think each activity will take. This should make it easy to prepare your Gantt chart.</w:t>
-      </w:r>
+        <w:t>User Interface Development</w:t>
+      </w:r>
+    </w:p>
+    <w:p>
+      <w:pPr>
+        <w:ind w:left="432"/>
+      </w:pPr>
+      <w:r>
+        <w:t>Description:</w:t>
+      </w:r>
+      <w:r>
+        <w:t xml:space="preserve"> This task involves the design and development of a user-friendly interface that allows users to input specific time periods of interest. The UI should be intuitive and provide users with the flexibility to select the time frames they want to analyse. Consider user experience and design principles during UI Development.</w:t>
+      </w:r>
+    </w:p>
+    <w:p>
+      <w:pPr>
+        <w:ind w:left="432"/>
+      </w:pPr>
+      <w:r>
+        <w:t>Estimated Duration:</w:t>
+      </w:r>
+      <w:r>
+        <w:t xml:space="preserve"> 1-2 Weeks</w:t>
+      </w:r>
+    </w:p>
+    <w:p>
+      <w:pPr>
+        <w:ind w:left="432"/>
+      </w:pPr>
+      <w:r>
+        <w:t>Resources:</w:t>
+      </w:r>
+    </w:p>
+    <w:p>
+      <w:pPr>
+        <w:pStyle w:val="ListParagraph"/>
+        <w:numPr>
+          <w:ilvl w:val="0"/>
+          <w:numId w:val="7"/>
+        </w:numPr>
+      </w:pPr>
+      <w:r>
+        <w:t>UI/UX Design Elements</w:t>
+      </w:r>
+    </w:p>
+    <w:p>
+      <w:pPr>
+        <w:pStyle w:val="ListParagraph"/>
+        <w:numPr>
+          <w:ilvl w:val="0"/>
+          <w:numId w:val="7"/>
+        </w:numPr>
+      </w:pPr>
+      <w:r>
+        <w:t>Design Programs for Custom Assets</w:t>
+      </w:r>
+    </w:p>
+    <w:p>
+      <w:pPr>
+        <w:ind w:left="432"/>
+      </w:pPr>
+    </w:p>
+    <w:p>
+      <w:pPr>
+        <w:ind w:left="432"/>
+        <w:rPr>
+          <w:sz w:val="24"/>
+          <w:szCs w:val="24"/>
+        </w:rPr>
+      </w:pPr>
+      <w:r>
+        <w:rPr>
+          <w:sz w:val="24"/>
+          <w:szCs w:val="24"/>
+        </w:rPr>
+        <w:t xml:space="preserve">Task </w:t>
+      </w:r>
+      <w:r>
+        <w:rPr>
+          <w:sz w:val="24"/>
+          <w:szCs w:val="24"/>
+        </w:rPr>
+        <w:t>3</w:t>
+      </w:r>
+      <w:r>
+        <w:rPr>
+          <w:sz w:val="24"/>
+          <w:szCs w:val="24"/>
+        </w:rPr>
+        <w:t xml:space="preserve">: </w:t>
+      </w:r>
+      <w:r>
+        <w:rPr>
+          <w:sz w:val="24"/>
+          <w:szCs w:val="24"/>
+        </w:rPr>
+        <w:t>Reporting Penalty Information</w:t>
+      </w:r>
+    </w:p>
+    <w:p>
+      <w:pPr>
+        <w:ind w:left="432"/>
+      </w:pPr>
+      <w:r>
+        <w:t>Description:</w:t>
+      </w:r>
+      <w:r>
+        <w:t xml:space="preserve"> In this task, we will create the functionality to extract and present penalty information based on user-selected time periods. Users should be able to input a specific period, and the tool will retrieve and display relevant penalty data, including offense code, dates, and locations, in a structured report format.</w:t>
+      </w:r>
+    </w:p>
+    <w:p>
+      <w:pPr>
+        <w:ind w:left="432"/>
+      </w:pPr>
+      <w:r>
+        <w:t>Estimated Duration:</w:t>
+      </w:r>
+      <w:r>
+        <w:t xml:space="preserve"> 1-2 Weeks</w:t>
+      </w:r>
+    </w:p>
+    <w:p>
+      <w:pPr>
+        <w:ind w:left="432"/>
+      </w:pPr>
+      <w:r>
+        <w:t>Resources:</w:t>
+      </w:r>
+    </w:p>
+    <w:p>
+      <w:pPr>
+        <w:pStyle w:val="ListParagraph"/>
+        <w:numPr>
+          <w:ilvl w:val="0"/>
+          <w:numId w:val="7"/>
+        </w:numPr>
+      </w:pPr>
+      <w:r>
+        <w:t>Software Development Tools</w:t>
+      </w:r>
+    </w:p>
+    <w:p>
+      <w:pPr>
+        <w:pStyle w:val="ListParagraph"/>
+        <w:ind w:left="1364"/>
+      </w:pPr>
+    </w:p>
+    <w:p>
+      <w:pPr>
+        <w:ind w:left="432"/>
+      </w:pPr>
+    </w:p>
+    <w:p>
+      <w:pPr>
+        <w:ind w:left="432"/>
+        <w:rPr>
+          <w:sz w:val="24"/>
+          <w:szCs w:val="24"/>
+        </w:rPr>
+      </w:pPr>
+      <w:r>
+        <w:rPr>
+          <w:sz w:val="24"/>
+          <w:szCs w:val="24"/>
+        </w:rPr>
+        <w:lastRenderedPageBreak/>
+        <w:t xml:space="preserve">Task </w:t>
+      </w:r>
+      <w:r>
+        <w:rPr>
+          <w:sz w:val="24"/>
+          <w:szCs w:val="24"/>
+        </w:rPr>
+        <w:t>4</w:t>
+      </w:r>
+      <w:r>
+        <w:rPr>
+          <w:sz w:val="24"/>
+          <w:szCs w:val="24"/>
+        </w:rPr>
+        <w:t xml:space="preserve">: </w:t>
+      </w:r>
+      <w:r>
+        <w:rPr>
+          <w:sz w:val="24"/>
+          <w:szCs w:val="24"/>
+        </w:rPr>
+        <w:t>Chart Generation</w:t>
+      </w:r>
+    </w:p>
+    <w:p>
+      <w:pPr>
+        <w:ind w:left="432"/>
+      </w:pPr>
+      <w:r>
+        <w:t>Description:</w:t>
+      </w:r>
+      <w:r>
+        <w:t xml:space="preserve"> This task involves developing chart-generation capabilities that will visually represent the distribution of penalty cases by offense code for user-selected time periods. Users should be able to view clear and informative charts to better understand the </w:t>
+      </w:r>
+      <w:proofErr w:type="gramStart"/>
+      <w:r>
+        <w:t>data</w:t>
+      </w:r>
+      <w:proofErr w:type="gramEnd"/>
+    </w:p>
+    <w:p>
+      <w:pPr>
+        <w:ind w:left="432"/>
+      </w:pPr>
+      <w:r>
+        <w:t>Estimated Duration:</w:t>
+      </w:r>
+      <w:r>
+        <w:t xml:space="preserve"> 2 – 3 Weeks</w:t>
+      </w:r>
+    </w:p>
+    <w:p>
+      <w:pPr>
+        <w:ind w:left="432"/>
+      </w:pPr>
+      <w:r>
+        <w:t>Resources:</w:t>
+      </w:r>
+    </w:p>
+    <w:p>
+      <w:pPr>
+        <w:pStyle w:val="ListParagraph"/>
+        <w:numPr>
+          <w:ilvl w:val="0"/>
+          <w:numId w:val="7"/>
+        </w:numPr>
+      </w:pPr>
+      <w:r>
+        <w:t>Software Development Tools</w:t>
+      </w:r>
+    </w:p>
+    <w:p>
+      <w:pPr>
+        <w:pStyle w:val="ListParagraph"/>
+        <w:numPr>
+          <w:ilvl w:val="0"/>
+          <w:numId w:val="7"/>
+        </w:numPr>
+      </w:pPr>
+      <w:r>
+        <w:t>Chart Visual Elements</w:t>
+      </w:r>
+    </w:p>
+    <w:p>
+      <w:pPr>
+        <w:ind w:left="432"/>
+      </w:pPr>
+    </w:p>
+    <w:p>
+      <w:pPr>
+        <w:ind w:left="432"/>
+        <w:rPr>
+          <w:sz w:val="24"/>
+          <w:szCs w:val="24"/>
+        </w:rPr>
+      </w:pPr>
+      <w:r>
+        <w:rPr>
+          <w:sz w:val="24"/>
+          <w:szCs w:val="24"/>
+        </w:rPr>
+        <w:t xml:space="preserve">Task </w:t>
+      </w:r>
+      <w:r>
+        <w:rPr>
+          <w:sz w:val="24"/>
+          <w:szCs w:val="24"/>
+        </w:rPr>
+        <w:t>5: Retrieving Cases</w:t>
+      </w:r>
+    </w:p>
+    <w:p>
+      <w:pPr>
+        <w:ind w:left="432"/>
+      </w:pPr>
+      <w:r>
+        <w:t>Description:</w:t>
+      </w:r>
+      <w:r>
+        <w:t xml:space="preserve"> This task focuses on creating a feature that allows users to retrieve penalty cases captured by radar or camera based on offense descriptions for user-selected time periods. The feature should facilitate efficient searches and present relevant case details.</w:t>
+      </w:r>
+    </w:p>
+    <w:p>
+      <w:pPr>
+        <w:ind w:left="432"/>
+      </w:pPr>
+      <w:r>
+        <w:t>Estimated Duration:</w:t>
+      </w:r>
+      <w:r>
+        <w:t xml:space="preserve"> 2 – 3 Weeks</w:t>
+      </w:r>
+    </w:p>
+    <w:p>
+      <w:pPr>
+        <w:ind w:left="432"/>
+      </w:pPr>
+      <w:r>
+        <w:t>Resources:</w:t>
+      </w:r>
+    </w:p>
+    <w:p>
+      <w:pPr>
+        <w:pStyle w:val="ListParagraph"/>
+        <w:numPr>
+          <w:ilvl w:val="0"/>
+          <w:numId w:val="7"/>
+        </w:numPr>
+      </w:pPr>
+      <w:r>
+        <w:t>Software Development Tools</w:t>
+      </w:r>
+    </w:p>
+    <w:p>
+      <w:pPr>
+        <w:pStyle w:val="ListParagraph"/>
+        <w:numPr>
+          <w:ilvl w:val="0"/>
+          <w:numId w:val="7"/>
+        </w:numPr>
+      </w:pPr>
+      <w:r>
+        <w:t>UI Assets for Organising Cases</w:t>
+      </w:r>
+    </w:p>
+    <w:p>
+      <w:pPr>
+        <w:ind w:left="432"/>
+      </w:pPr>
+    </w:p>
+    <w:p>
+      <w:pPr>
+        <w:ind w:left="432"/>
+        <w:rPr>
+          <w:sz w:val="24"/>
+          <w:szCs w:val="24"/>
+        </w:rPr>
+      </w:pPr>
+      <w:r>
+        <w:rPr>
+          <w:sz w:val="24"/>
+          <w:szCs w:val="24"/>
+        </w:rPr>
+        <w:t xml:space="preserve">Task </w:t>
+      </w:r>
+      <w:r>
+        <w:rPr>
+          <w:sz w:val="24"/>
+          <w:szCs w:val="24"/>
+        </w:rPr>
+        <w:t>6</w:t>
+      </w:r>
+      <w:r>
+        <w:rPr>
+          <w:sz w:val="24"/>
+          <w:szCs w:val="24"/>
+        </w:rPr>
+        <w:t xml:space="preserve">: </w:t>
+      </w:r>
+      <w:r>
+        <w:rPr>
+          <w:sz w:val="24"/>
+          <w:szCs w:val="24"/>
+        </w:rPr>
+        <w:t>Mobile Phone Usage Analysis</w:t>
+      </w:r>
+    </w:p>
+    <w:p>
+      <w:pPr>
+        <w:ind w:left="432"/>
+      </w:pPr>
+      <w:r>
+        <w:t>Description:</w:t>
+      </w:r>
+      <w:r>
+        <w:t xml:space="preserve"> In this task, we will analyse penalty cases related to mobile phone usage. The analysis will include identifying trends over time, offense codes associated with mobile phone usage violations, and other relevant factors. The goal is to gain insights into this specific aspect of traffic penalties.</w:t>
+      </w:r>
+    </w:p>
+    <w:p>
+      <w:pPr>
+        <w:ind w:left="432"/>
+      </w:pPr>
+      <w:r>
+        <w:t>Estimated Duration:</w:t>
+      </w:r>
+      <w:r>
+        <w:t xml:space="preserve"> 2-3 Weeks</w:t>
+      </w:r>
+    </w:p>
+    <w:p>
+      <w:pPr>
+        <w:ind w:left="432"/>
+      </w:pPr>
+      <w:r>
+        <w:t>Resources:</w:t>
+      </w:r>
+    </w:p>
+    <w:p>
+      <w:pPr>
+        <w:pStyle w:val="ListParagraph"/>
+        <w:numPr>
+          <w:ilvl w:val="0"/>
+          <w:numId w:val="7"/>
+        </w:numPr>
+      </w:pPr>
+      <w:r>
+        <w:t>Software Development Tools</w:t>
+      </w:r>
+    </w:p>
+    <w:p>
+      <w:pPr>
+        <w:ind w:left="432"/>
+      </w:pPr>
+    </w:p>
+    <w:p>
+      <w:pPr>
+        <w:ind w:left="432"/>
+        <w:rPr>
+          <w:sz w:val="24"/>
+          <w:szCs w:val="24"/>
+        </w:rPr>
+      </w:pPr>
+      <w:r>
+        <w:rPr>
+          <w:sz w:val="24"/>
+          <w:szCs w:val="24"/>
+        </w:rPr>
+        <w:t xml:space="preserve">Task </w:t>
+      </w:r>
+      <w:r>
+        <w:rPr>
+          <w:sz w:val="24"/>
+          <w:szCs w:val="24"/>
+        </w:rPr>
+        <w:t>7</w:t>
+      </w:r>
+      <w:r>
+        <w:rPr>
+          <w:sz w:val="24"/>
+          <w:szCs w:val="24"/>
+        </w:rPr>
+        <w:t xml:space="preserve">: </w:t>
+      </w:r>
+      <w:r>
+        <w:rPr>
+          <w:sz w:val="24"/>
+          <w:szCs w:val="24"/>
+        </w:rPr>
+        <w:t>Additional Insight or Analysis Tool</w:t>
+      </w:r>
+    </w:p>
+    <w:p>
+      <w:pPr>
+        <w:ind w:left="432"/>
+      </w:pPr>
+      <w:r>
+        <w:t>Description:</w:t>
+      </w:r>
+      <w:r>
+        <w:t xml:space="preserve"> For the additional Insight or Analysis Tool, I’m going to go with an Overview format, showing a distribution of all forms of cases to allow the user to gain a broader understanding.</w:t>
+      </w:r>
+    </w:p>
+    <w:p>
+      <w:pPr>
+        <w:ind w:left="432"/>
+      </w:pPr>
+      <w:r>
+        <w:t>Estimated Duration:</w:t>
+      </w:r>
+      <w:r>
+        <w:t xml:space="preserve"> 1-2 Weeks</w:t>
+      </w:r>
+    </w:p>
+    <w:p>
+      <w:pPr>
+        <w:ind w:left="432"/>
+      </w:pPr>
+      <w:r>
+        <w:lastRenderedPageBreak/>
+        <w:t>Resources:</w:t>
+      </w:r>
+    </w:p>
+    <w:p>
+      <w:pPr>
+        <w:pStyle w:val="ListParagraph"/>
+        <w:numPr>
+          <w:ilvl w:val="0"/>
+          <w:numId w:val="7"/>
+        </w:numPr>
+      </w:pPr>
+      <w:r>
+        <w:t>Software Development Tools</w:t>
+      </w:r>
+    </w:p>
+    <w:p>
+      <w:pPr>
+        <w:ind w:left="432"/>
+      </w:pPr>
+    </w:p>
+    <w:p>
       <w:r>
         <w:br w:type="page"/>
       </w:r>
@@ -1033,39 +2383,57 @@
           <w:numId w:val="2"/>
         </w:numPr>
       </w:pPr>
-      <w:bookmarkStart w:id="6" w:name="_Toc46748293"/>
+      <w:bookmarkStart w:id="13" w:name="_Toc145106154"/>
       <w:r>
         <w:lastRenderedPageBreak/>
         <w:t>Gantt Chart</w:t>
       </w:r>
-      <w:bookmarkEnd w:id="6"/>
+      <w:bookmarkEnd w:id="13"/>
     </w:p>
     <w:p>
       <w:pPr>
         <w:pStyle w:val="ListParagraph"/>
         <w:ind w:left="432"/>
       </w:pPr>
-    </w:p>
-    <w:p>
-      <w:pPr>
+      <w:r>
         <w:rPr>
-          <w:i/>
-          <w:color w:val="FF0000"/>
+          <w:noProof/>
         </w:rPr>
-      </w:pPr>
-      <w:r>
-        <w:rPr>
-          <w:i/>
-          <w:color w:val="FF0000"/>
-        </w:rPr>
-        <w:t>This section should contain your Gantt chart. The items in the Gantt chart should match the activity definition from section 3.</w:t>
-      </w:r>
-      <w:r>
-        <w:rPr>
-          <w:i/>
-          <w:color w:val="FF0000"/>
-        </w:rPr>
-        <w:t xml:space="preserve"> You should also submit your Gantt chart file separately.</w:t>
+        <w:drawing>
+          <wp:inline distT="0" distB="0" distL="0" distR="0" wp14:anchorId="5230A446" wp14:editId="16A73A72">
+            <wp:extent cx="7559625" cy="1786514"/>
+            <wp:effectExtent l="0" t="9208" r="0" b="0"/>
+            <wp:docPr id="1432121230" name="Picture 1" descr="A graph with a bar chart&#10;&#10;Description automatically generated with medium confidence"/>
+            <wp:cNvGraphicFramePr>
+              <a:graphicFrameLocks xmlns:a="http://schemas.openxmlformats.org/drawingml/2006/main" noChangeAspect="1"/>
+            </wp:cNvGraphicFramePr>
+            <a:graphic xmlns:a="http://schemas.openxmlformats.org/drawingml/2006/main">
+              <a:graphicData uri="http://schemas.openxmlformats.org/drawingml/2006/picture">
+                <pic:pic xmlns:pic="http://schemas.openxmlformats.org/drawingml/2006/picture">
+                  <pic:nvPicPr>
+                    <pic:cNvPr id="1432121230" name="Picture 1" descr="A graph with a bar chart&#10;&#10;Description automatically generated with medium confidence"/>
+                    <pic:cNvPicPr/>
+                  </pic:nvPicPr>
+                  <pic:blipFill>
+                    <a:blip r:embed="rId6"/>
+                    <a:stretch>
+                      <a:fillRect/>
+                    </a:stretch>
+                  </pic:blipFill>
+                  <pic:spPr>
+                    <a:xfrm rot="5400000">
+                      <a:off x="0" y="0"/>
+                      <a:ext cx="7624359" cy="1801812"/>
+                    </a:xfrm>
+                    <a:prstGeom prst="rect">
+                      <a:avLst/>
+                    </a:prstGeom>
+                  </pic:spPr>
+                </pic:pic>
+              </a:graphicData>
+            </a:graphic>
+          </wp:inline>
+        </w:drawing>
       </w:r>
     </w:p>
     <w:p/>
@@ -1080,8 +2448,433 @@
 </file>
 
 <file path=word/numbering.xml><?xml version="1.0" encoding="utf-8"?>
-<w:numbering xmlns:wpc="http://schemas.microsoft.com/office/word/2010/wordprocessingCanvas" xmlns:cx="http://schemas.microsoft.com/office/drawing/2014/chartex" xmlns:cx1="http://schemas.microsoft.com/office/drawing/2015/9/8/chartex" xmlns:mc="http://schemas.openxmlformats.org/markup-compatibility/2006" xmlns:o="urn:schemas-microsoft-com:office:office" xmlns:r="http://schemas.openxmlformats.org/officeDocument/2006/relationships" xmlns:m="http://schemas.openxmlformats.org/officeDocument/2006/math" xmlns:v="urn:schemas-microsoft-com:vml" xmlns:wp14="http://schemas.microsoft.com/office/word/2010/wordprocessingDrawing" xmlns:wp="http://schemas.openxmlformats.org/drawingml/2006/wordprocessingDrawing" xmlns:w10="urn:schemas-microsoft-com:office:word" xmlns:w="http://schemas.openxmlformats.org/wordprocessingml/2006/main" xmlns:w14="http://schemas.microsoft.com/office/word/2010/wordml" xmlns:w15="http://schemas.microsoft.com/office/word/2012/wordml" xmlns:w16se="http://schemas.microsoft.com/office/word/2015/wordml/symex" xmlns:wpg="http://schemas.microsoft.com/office/word/2010/wordprocessingGroup" xmlns:wpi="http://schemas.microsoft.com/office/word/2010/wordprocessingInk" xmlns:wne="http://schemas.microsoft.com/office/word/2006/wordml" xmlns:wps="http://schemas.microsoft.com/office/word/2010/wordprocessingShape" mc:Ignorable="w14 w15 w16se wp14">
+<w:numbering xmlns:wpc="http://schemas.microsoft.com/office/word/2010/wordprocessingCanvas" xmlns:cx="http://schemas.microsoft.com/office/drawing/2014/chartex" xmlns:cx1="http://schemas.microsoft.com/office/drawing/2015/9/8/chartex" xmlns:cx2="http://schemas.microsoft.com/office/drawing/2015/10/21/chartex" xmlns:cx3="http://schemas.microsoft.com/office/drawing/2016/5/9/chartex" xmlns:cx4="http://schemas.microsoft.com/office/drawing/2016/5/10/chartex" xmlns:cx5="http://schemas.microsoft.com/office/drawing/2016/5/11/chartex" xmlns:cx6="http://schemas.microsoft.com/office/drawing/2016/5/12/chartex" xmlns:cx7="http://schemas.microsoft.com/office/drawing/2016/5/13/chartex" xmlns:cx8="http://schemas.microsoft.com/office/drawing/2016/5/14/chartex" xmlns:mc="http://schemas.openxmlformats.org/markup-compatibility/2006" xmlns:aink="http://schemas.microsoft.com/office/drawing/2016/ink" xmlns:am3d="http://schemas.microsoft.com/office/drawing/2017/model3d" xmlns:o="urn:schemas-microsoft-com:office:office" xmlns:oel="http://schemas.microsoft.com/office/2019/extlst" xmlns:r="http://schemas.openxmlformats.org/officeDocument/2006/relationships" xmlns:m="http://schemas.openxmlformats.org/officeDocument/2006/math" xmlns:v="urn:schemas-microsoft-com:vml" xmlns:wp14="http://schemas.microsoft.com/office/word/2010/wordprocessingDrawing" xmlns:wp="http://schemas.openxmlformats.org/drawingml/2006/wordprocessingDrawing" xmlns:w10="urn:schemas-microsoft-com:office:word" xmlns:w="http://schemas.openxmlformats.org/wordprocessingml/2006/main" xmlns:w14="http://schemas.microsoft.com/office/word/2010/wordml" xmlns:w15="http://schemas.microsoft.com/office/word/2012/wordml" xmlns:w16cex="http://schemas.microsoft.com/office/word/2018/wordml/cex" xmlns:w16cid="http://schemas.microsoft.com/office/word/2016/wordml/cid" xmlns:w16="http://schemas.microsoft.com/office/word/2018/wordml" xmlns:w16sdtdh="http://schemas.microsoft.com/office/word/2020/wordml/sdtdatahash" xmlns:w16se="http://schemas.microsoft.com/office/word/2015/wordml/symex" xmlns:wpg="http://schemas.microsoft.com/office/word/2010/wordprocessingGroup" xmlns:wpi="http://schemas.microsoft.com/office/word/2010/wordprocessingInk" xmlns:wne="http://schemas.microsoft.com/office/word/2006/wordml" xmlns:wps="http://schemas.microsoft.com/office/word/2010/wordprocessingShape" mc:Ignorable="w14 w15 w16se w16cid w16 w16cex w16sdtdh wp14">
   <w:abstractNum w:abstractNumId="0" w15:restartNumberingAfterBreak="0">
+    <w:nsid w:val="00877836"/>
+    <w:multiLevelType w:val="hybridMultilevel"/>
+    <w:tmpl w:val="F9B0923A"/>
+    <w:lvl w:ilvl="0" w:tplc="0C09000F">
+      <w:start w:val="1"/>
+      <w:numFmt w:val="decimal"/>
+      <w:lvlText w:val="%1."/>
+      <w:lvlJc w:val="left"/>
+      <w:pPr>
+        <w:ind w:left="1004" w:hanging="360"/>
+      </w:pPr>
+    </w:lvl>
+    <w:lvl w:ilvl="1" w:tplc="0C090019" w:tentative="1">
+      <w:start w:val="1"/>
+      <w:numFmt w:val="lowerLetter"/>
+      <w:lvlText w:val="%2."/>
+      <w:lvlJc w:val="left"/>
+      <w:pPr>
+        <w:ind w:left="1724" w:hanging="360"/>
+      </w:pPr>
+    </w:lvl>
+    <w:lvl w:ilvl="2" w:tplc="0C09001B" w:tentative="1">
+      <w:start w:val="1"/>
+      <w:numFmt w:val="lowerRoman"/>
+      <w:lvlText w:val="%3."/>
+      <w:lvlJc w:val="right"/>
+      <w:pPr>
+        <w:ind w:left="2444" w:hanging="180"/>
+      </w:pPr>
+    </w:lvl>
+    <w:lvl w:ilvl="3" w:tplc="0C09000F" w:tentative="1">
+      <w:start w:val="1"/>
+      <w:numFmt w:val="decimal"/>
+      <w:lvlText w:val="%4."/>
+      <w:lvlJc w:val="left"/>
+      <w:pPr>
+        <w:ind w:left="3164" w:hanging="360"/>
+      </w:pPr>
+    </w:lvl>
+    <w:lvl w:ilvl="4" w:tplc="0C090019" w:tentative="1">
+      <w:start w:val="1"/>
+      <w:numFmt w:val="lowerLetter"/>
+      <w:lvlText w:val="%5."/>
+      <w:lvlJc w:val="left"/>
+      <w:pPr>
+        <w:ind w:left="3884" w:hanging="360"/>
+      </w:pPr>
+    </w:lvl>
+    <w:lvl w:ilvl="5" w:tplc="0C09001B" w:tentative="1">
+      <w:start w:val="1"/>
+      <w:numFmt w:val="lowerRoman"/>
+      <w:lvlText w:val="%6."/>
+      <w:lvlJc w:val="right"/>
+      <w:pPr>
+        <w:ind w:left="4604" w:hanging="180"/>
+      </w:pPr>
+    </w:lvl>
+    <w:lvl w:ilvl="6" w:tplc="0C09000F" w:tentative="1">
+      <w:start w:val="1"/>
+      <w:numFmt w:val="decimal"/>
+      <w:lvlText w:val="%7."/>
+      <w:lvlJc w:val="left"/>
+      <w:pPr>
+        <w:ind w:left="5324" w:hanging="360"/>
+      </w:pPr>
+    </w:lvl>
+    <w:lvl w:ilvl="7" w:tplc="0C090019" w:tentative="1">
+      <w:start w:val="1"/>
+      <w:numFmt w:val="lowerLetter"/>
+      <w:lvlText w:val="%8."/>
+      <w:lvlJc w:val="left"/>
+      <w:pPr>
+        <w:ind w:left="6044" w:hanging="360"/>
+      </w:pPr>
+    </w:lvl>
+    <w:lvl w:ilvl="8" w:tplc="0C09001B" w:tentative="1">
+      <w:start w:val="1"/>
+      <w:numFmt w:val="lowerRoman"/>
+      <w:lvlText w:val="%9."/>
+      <w:lvlJc w:val="right"/>
+      <w:pPr>
+        <w:ind w:left="6764" w:hanging="180"/>
+      </w:pPr>
+    </w:lvl>
+  </w:abstractNum>
+  <w:abstractNum w:abstractNumId="1" w15:restartNumberingAfterBreak="0">
+    <w:nsid w:val="23E701BC"/>
+    <w:multiLevelType w:val="hybridMultilevel"/>
+    <w:tmpl w:val="C1FC7F6E"/>
+    <w:lvl w:ilvl="0" w:tplc="0C090001">
+      <w:start w:val="1"/>
+      <w:numFmt w:val="bullet"/>
+      <w:lvlText w:val=""/>
+      <w:lvlJc w:val="left"/>
+      <w:pPr>
+        <w:ind w:left="1364" w:hanging="360"/>
+      </w:pPr>
+      <w:rPr>
+        <w:rFonts w:ascii="Symbol" w:hAnsi="Symbol" w:hint="default"/>
+      </w:rPr>
+    </w:lvl>
+    <w:lvl w:ilvl="1" w:tplc="0C090003" w:tentative="1">
+      <w:start w:val="1"/>
+      <w:numFmt w:val="bullet"/>
+      <w:lvlText w:val="o"/>
+      <w:lvlJc w:val="left"/>
+      <w:pPr>
+        <w:ind w:left="2160" w:hanging="360"/>
+      </w:pPr>
+      <w:rPr>
+        <w:rFonts w:ascii="Courier New" w:hAnsi="Courier New" w:cs="Courier New" w:hint="default"/>
+      </w:rPr>
+    </w:lvl>
+    <w:lvl w:ilvl="2" w:tplc="0C090005" w:tentative="1">
+      <w:start w:val="1"/>
+      <w:numFmt w:val="bullet"/>
+      <w:lvlText w:val=""/>
+      <w:lvlJc w:val="left"/>
+      <w:pPr>
+        <w:ind w:left="2880" w:hanging="360"/>
+      </w:pPr>
+      <w:rPr>
+        <w:rFonts w:ascii="Wingdings" w:hAnsi="Wingdings" w:hint="default"/>
+      </w:rPr>
+    </w:lvl>
+    <w:lvl w:ilvl="3" w:tplc="0C090001" w:tentative="1">
+      <w:start w:val="1"/>
+      <w:numFmt w:val="bullet"/>
+      <w:lvlText w:val=""/>
+      <w:lvlJc w:val="left"/>
+      <w:pPr>
+        <w:ind w:left="3600" w:hanging="360"/>
+      </w:pPr>
+      <w:rPr>
+        <w:rFonts w:ascii="Symbol" w:hAnsi="Symbol" w:hint="default"/>
+      </w:rPr>
+    </w:lvl>
+    <w:lvl w:ilvl="4" w:tplc="0C090003" w:tentative="1">
+      <w:start w:val="1"/>
+      <w:numFmt w:val="bullet"/>
+      <w:lvlText w:val="o"/>
+      <w:lvlJc w:val="left"/>
+      <w:pPr>
+        <w:ind w:left="4320" w:hanging="360"/>
+      </w:pPr>
+      <w:rPr>
+        <w:rFonts w:ascii="Courier New" w:hAnsi="Courier New" w:cs="Courier New" w:hint="default"/>
+      </w:rPr>
+    </w:lvl>
+    <w:lvl w:ilvl="5" w:tplc="0C090005" w:tentative="1">
+      <w:start w:val="1"/>
+      <w:numFmt w:val="bullet"/>
+      <w:lvlText w:val=""/>
+      <w:lvlJc w:val="left"/>
+      <w:pPr>
+        <w:ind w:left="5040" w:hanging="360"/>
+      </w:pPr>
+      <w:rPr>
+        <w:rFonts w:ascii="Wingdings" w:hAnsi="Wingdings" w:hint="default"/>
+      </w:rPr>
+    </w:lvl>
+    <w:lvl w:ilvl="6" w:tplc="0C090001" w:tentative="1">
+      <w:start w:val="1"/>
+      <w:numFmt w:val="bullet"/>
+      <w:lvlText w:val=""/>
+      <w:lvlJc w:val="left"/>
+      <w:pPr>
+        <w:ind w:left="5760" w:hanging="360"/>
+      </w:pPr>
+      <w:rPr>
+        <w:rFonts w:ascii="Symbol" w:hAnsi="Symbol" w:hint="default"/>
+      </w:rPr>
+    </w:lvl>
+    <w:lvl w:ilvl="7" w:tplc="0C090003" w:tentative="1">
+      <w:start w:val="1"/>
+      <w:numFmt w:val="bullet"/>
+      <w:lvlText w:val="o"/>
+      <w:lvlJc w:val="left"/>
+      <w:pPr>
+        <w:ind w:left="6480" w:hanging="360"/>
+      </w:pPr>
+      <w:rPr>
+        <w:rFonts w:ascii="Courier New" w:hAnsi="Courier New" w:cs="Courier New" w:hint="default"/>
+      </w:rPr>
+    </w:lvl>
+    <w:lvl w:ilvl="8" w:tplc="0C090005" w:tentative="1">
+      <w:start w:val="1"/>
+      <w:numFmt w:val="bullet"/>
+      <w:lvlText w:val=""/>
+      <w:lvlJc w:val="left"/>
+      <w:pPr>
+        <w:ind w:left="7200" w:hanging="360"/>
+      </w:pPr>
+      <w:rPr>
+        <w:rFonts w:ascii="Wingdings" w:hAnsi="Wingdings" w:hint="default"/>
+      </w:rPr>
+    </w:lvl>
+  </w:abstractNum>
+  <w:abstractNum w:abstractNumId="2" w15:restartNumberingAfterBreak="0">
+    <w:nsid w:val="26262CAA"/>
+    <w:multiLevelType w:val="hybridMultilevel"/>
+    <w:tmpl w:val="24D2F3DE"/>
+    <w:lvl w:ilvl="0" w:tplc="312CD432">
+      <w:start w:val="2"/>
+      <w:numFmt w:val="bullet"/>
+      <w:lvlText w:val="-"/>
+      <w:lvlJc w:val="left"/>
+      <w:pPr>
+        <w:ind w:left="644" w:hanging="360"/>
+      </w:pPr>
+      <w:rPr>
+        <w:rFonts w:ascii="Calibri" w:eastAsiaTheme="minorEastAsia" w:hAnsi="Calibri" w:cs="Calibri" w:hint="default"/>
+      </w:rPr>
+    </w:lvl>
+    <w:lvl w:ilvl="1" w:tplc="0C090003" w:tentative="1">
+      <w:start w:val="1"/>
+      <w:numFmt w:val="bullet"/>
+      <w:lvlText w:val="o"/>
+      <w:lvlJc w:val="left"/>
+      <w:pPr>
+        <w:ind w:left="1364" w:hanging="360"/>
+      </w:pPr>
+      <w:rPr>
+        <w:rFonts w:ascii="Courier New" w:hAnsi="Courier New" w:cs="Courier New" w:hint="default"/>
+      </w:rPr>
+    </w:lvl>
+    <w:lvl w:ilvl="2" w:tplc="0C090005" w:tentative="1">
+      <w:start w:val="1"/>
+      <w:numFmt w:val="bullet"/>
+      <w:lvlText w:val=""/>
+      <w:lvlJc w:val="left"/>
+      <w:pPr>
+        <w:ind w:left="2084" w:hanging="360"/>
+      </w:pPr>
+      <w:rPr>
+        <w:rFonts w:ascii="Wingdings" w:hAnsi="Wingdings" w:hint="default"/>
+      </w:rPr>
+    </w:lvl>
+    <w:lvl w:ilvl="3" w:tplc="0C090001" w:tentative="1">
+      <w:start w:val="1"/>
+      <w:numFmt w:val="bullet"/>
+      <w:lvlText w:val=""/>
+      <w:lvlJc w:val="left"/>
+      <w:pPr>
+        <w:ind w:left="2804" w:hanging="360"/>
+      </w:pPr>
+      <w:rPr>
+        <w:rFonts w:ascii="Symbol" w:hAnsi="Symbol" w:hint="default"/>
+      </w:rPr>
+    </w:lvl>
+    <w:lvl w:ilvl="4" w:tplc="0C090003" w:tentative="1">
+      <w:start w:val="1"/>
+      <w:numFmt w:val="bullet"/>
+      <w:lvlText w:val="o"/>
+      <w:lvlJc w:val="left"/>
+      <w:pPr>
+        <w:ind w:left="3524" w:hanging="360"/>
+      </w:pPr>
+      <w:rPr>
+        <w:rFonts w:ascii="Courier New" w:hAnsi="Courier New" w:cs="Courier New" w:hint="default"/>
+      </w:rPr>
+    </w:lvl>
+    <w:lvl w:ilvl="5" w:tplc="0C090005" w:tentative="1">
+      <w:start w:val="1"/>
+      <w:numFmt w:val="bullet"/>
+      <w:lvlText w:val=""/>
+      <w:lvlJc w:val="left"/>
+      <w:pPr>
+        <w:ind w:left="4244" w:hanging="360"/>
+      </w:pPr>
+      <w:rPr>
+        <w:rFonts w:ascii="Wingdings" w:hAnsi="Wingdings" w:hint="default"/>
+      </w:rPr>
+    </w:lvl>
+    <w:lvl w:ilvl="6" w:tplc="0C090001" w:tentative="1">
+      <w:start w:val="1"/>
+      <w:numFmt w:val="bullet"/>
+      <w:lvlText w:val=""/>
+      <w:lvlJc w:val="left"/>
+      <w:pPr>
+        <w:ind w:left="4964" w:hanging="360"/>
+      </w:pPr>
+      <w:rPr>
+        <w:rFonts w:ascii="Symbol" w:hAnsi="Symbol" w:hint="default"/>
+      </w:rPr>
+    </w:lvl>
+    <w:lvl w:ilvl="7" w:tplc="0C090003" w:tentative="1">
+      <w:start w:val="1"/>
+      <w:numFmt w:val="bullet"/>
+      <w:lvlText w:val="o"/>
+      <w:lvlJc w:val="left"/>
+      <w:pPr>
+        <w:ind w:left="5684" w:hanging="360"/>
+      </w:pPr>
+      <w:rPr>
+        <w:rFonts w:ascii="Courier New" w:hAnsi="Courier New" w:cs="Courier New" w:hint="default"/>
+      </w:rPr>
+    </w:lvl>
+    <w:lvl w:ilvl="8" w:tplc="0C090005" w:tentative="1">
+      <w:start w:val="1"/>
+      <w:numFmt w:val="bullet"/>
+      <w:lvlText w:val=""/>
+      <w:lvlJc w:val="left"/>
+      <w:pPr>
+        <w:ind w:left="6404" w:hanging="360"/>
+      </w:pPr>
+      <w:rPr>
+        <w:rFonts w:ascii="Wingdings" w:hAnsi="Wingdings" w:hint="default"/>
+      </w:rPr>
+    </w:lvl>
+  </w:abstractNum>
+  <w:abstractNum w:abstractNumId="3" w15:restartNumberingAfterBreak="0">
+    <w:nsid w:val="2C683DB0"/>
+    <w:multiLevelType w:val="hybridMultilevel"/>
+    <w:tmpl w:val="AD483064"/>
+    <w:lvl w:ilvl="0" w:tplc="F1B8E8E8">
+      <w:start w:val="2"/>
+      <w:numFmt w:val="bullet"/>
+      <w:lvlText w:val="-"/>
+      <w:lvlJc w:val="left"/>
+      <w:pPr>
+        <w:ind w:left="1364" w:hanging="360"/>
+      </w:pPr>
+      <w:rPr>
+        <w:rFonts w:ascii="Calibri" w:eastAsiaTheme="minorEastAsia" w:hAnsi="Calibri" w:cs="Calibri" w:hint="default"/>
+      </w:rPr>
+    </w:lvl>
+    <w:lvl w:ilvl="1" w:tplc="0C090003" w:tentative="1">
+      <w:start w:val="1"/>
+      <w:numFmt w:val="bullet"/>
+      <w:lvlText w:val="o"/>
+      <w:lvlJc w:val="left"/>
+      <w:pPr>
+        <w:ind w:left="2084" w:hanging="360"/>
+      </w:pPr>
+      <w:rPr>
+        <w:rFonts w:ascii="Courier New" w:hAnsi="Courier New" w:cs="Courier New" w:hint="default"/>
+      </w:rPr>
+    </w:lvl>
+    <w:lvl w:ilvl="2" w:tplc="0C090005" w:tentative="1">
+      <w:start w:val="1"/>
+      <w:numFmt w:val="bullet"/>
+      <w:lvlText w:val=""/>
+      <w:lvlJc w:val="left"/>
+      <w:pPr>
+        <w:ind w:left="2804" w:hanging="360"/>
+      </w:pPr>
+      <w:rPr>
+        <w:rFonts w:ascii="Wingdings" w:hAnsi="Wingdings" w:hint="default"/>
+      </w:rPr>
+    </w:lvl>
+    <w:lvl w:ilvl="3" w:tplc="0C090001" w:tentative="1">
+      <w:start w:val="1"/>
+      <w:numFmt w:val="bullet"/>
+      <w:lvlText w:val=""/>
+      <w:lvlJc w:val="left"/>
+      <w:pPr>
+        <w:ind w:left="3524" w:hanging="360"/>
+      </w:pPr>
+      <w:rPr>
+        <w:rFonts w:ascii="Symbol" w:hAnsi="Symbol" w:hint="default"/>
+      </w:rPr>
+    </w:lvl>
+    <w:lvl w:ilvl="4" w:tplc="0C090003" w:tentative="1">
+      <w:start w:val="1"/>
+      <w:numFmt w:val="bullet"/>
+      <w:lvlText w:val="o"/>
+      <w:lvlJc w:val="left"/>
+      <w:pPr>
+        <w:ind w:left="4244" w:hanging="360"/>
+      </w:pPr>
+      <w:rPr>
+        <w:rFonts w:ascii="Courier New" w:hAnsi="Courier New" w:cs="Courier New" w:hint="default"/>
+      </w:rPr>
+    </w:lvl>
+    <w:lvl w:ilvl="5" w:tplc="0C090005" w:tentative="1">
+      <w:start w:val="1"/>
+      <w:numFmt w:val="bullet"/>
+      <w:lvlText w:val=""/>
+      <w:lvlJc w:val="left"/>
+      <w:pPr>
+        <w:ind w:left="4964" w:hanging="360"/>
+      </w:pPr>
+      <w:rPr>
+        <w:rFonts w:ascii="Wingdings" w:hAnsi="Wingdings" w:hint="default"/>
+      </w:rPr>
+    </w:lvl>
+    <w:lvl w:ilvl="6" w:tplc="0C090001" w:tentative="1">
+      <w:start w:val="1"/>
+      <w:numFmt w:val="bullet"/>
+      <w:lvlText w:val=""/>
+      <w:lvlJc w:val="left"/>
+      <w:pPr>
+        <w:ind w:left="5684" w:hanging="360"/>
+      </w:pPr>
+      <w:rPr>
+        <w:rFonts w:ascii="Symbol" w:hAnsi="Symbol" w:hint="default"/>
+      </w:rPr>
+    </w:lvl>
+    <w:lvl w:ilvl="7" w:tplc="0C090003" w:tentative="1">
+      <w:start w:val="1"/>
+      <w:numFmt w:val="bullet"/>
+      <w:lvlText w:val="o"/>
+      <w:lvlJc w:val="left"/>
+      <w:pPr>
+        <w:ind w:left="6404" w:hanging="360"/>
+      </w:pPr>
+      <w:rPr>
+        <w:rFonts w:ascii="Courier New" w:hAnsi="Courier New" w:cs="Courier New" w:hint="default"/>
+      </w:rPr>
+    </w:lvl>
+    <w:lvl w:ilvl="8" w:tplc="0C090005" w:tentative="1">
+      <w:start w:val="1"/>
+      <w:numFmt w:val="bullet"/>
+      <w:lvlText w:val=""/>
+      <w:lvlJc w:val="left"/>
+      <w:pPr>
+        <w:ind w:left="7124" w:hanging="360"/>
+      </w:pPr>
+      <w:rPr>
+        <w:rFonts w:ascii="Wingdings" w:hAnsi="Wingdings" w:hint="default"/>
+      </w:rPr>
+    </w:lvl>
+  </w:abstractNum>
+  <w:abstractNum w:abstractNumId="4" w15:restartNumberingAfterBreak="0">
     <w:nsid w:val="375D36C8"/>
     <w:multiLevelType w:val="multilevel"/>
     <w:tmpl w:val="CF405D9C"/>
@@ -1194,7 +2987,120 @@
       </w:rPr>
     </w:lvl>
   </w:abstractNum>
-  <w:abstractNum w:abstractNumId="1" w15:restartNumberingAfterBreak="0">
+  <w:abstractNum w:abstractNumId="5" w15:restartNumberingAfterBreak="0">
+    <w:nsid w:val="4F681D43"/>
+    <w:multiLevelType w:val="multilevel"/>
+    <w:tmpl w:val="D2A25216"/>
+    <w:lvl w:ilvl="0">
+      <w:start w:val="1"/>
+      <w:numFmt w:val="decimal"/>
+      <w:lvlText w:val="%1.0"/>
+      <w:lvlJc w:val="left"/>
+      <w:pPr>
+        <w:ind w:left="432" w:hanging="432"/>
+      </w:pPr>
+      <w:rPr>
+        <w:rFonts w:hint="default"/>
+      </w:rPr>
+    </w:lvl>
+    <w:lvl w:ilvl="1">
+      <w:start w:val="1"/>
+      <w:numFmt w:val="decimal"/>
+      <w:lvlText w:val="%1.%2"/>
+      <w:lvlJc w:val="left"/>
+      <w:pPr>
+        <w:ind w:left="716" w:hanging="432"/>
+      </w:pPr>
+      <w:rPr>
+        <w:rFonts w:hint="default"/>
+      </w:rPr>
+    </w:lvl>
+    <w:lvl w:ilvl="2">
+      <w:start w:val="1"/>
+      <w:numFmt w:val="decimal"/>
+      <w:lvlText w:val="%1.%2.%3"/>
+      <w:lvlJc w:val="left"/>
+      <w:pPr>
+        <w:ind w:left="2160" w:hanging="720"/>
+      </w:pPr>
+      <w:rPr>
+        <w:rFonts w:hint="default"/>
+      </w:rPr>
+    </w:lvl>
+    <w:lvl w:ilvl="3">
+      <w:start w:val="1"/>
+      <w:numFmt w:val="decimal"/>
+      <w:lvlText w:val="%1.%2.%3.%4"/>
+      <w:lvlJc w:val="left"/>
+      <w:pPr>
+        <w:ind w:left="2880" w:hanging="720"/>
+      </w:pPr>
+      <w:rPr>
+        <w:rFonts w:hint="default"/>
+      </w:rPr>
+    </w:lvl>
+    <w:lvl w:ilvl="4">
+      <w:start w:val="1"/>
+      <w:numFmt w:val="decimal"/>
+      <w:lvlText w:val="%1.%2.%3.%4.%5"/>
+      <w:lvlJc w:val="left"/>
+      <w:pPr>
+        <w:ind w:left="3960" w:hanging="1080"/>
+      </w:pPr>
+      <w:rPr>
+        <w:rFonts w:hint="default"/>
+      </w:rPr>
+    </w:lvl>
+    <w:lvl w:ilvl="5">
+      <w:start w:val="1"/>
+      <w:numFmt w:val="decimal"/>
+      <w:lvlText w:val="%1.%2.%3.%4.%5.%6"/>
+      <w:lvlJc w:val="left"/>
+      <w:pPr>
+        <w:ind w:left="4680" w:hanging="1080"/>
+      </w:pPr>
+      <w:rPr>
+        <w:rFonts w:hint="default"/>
+      </w:rPr>
+    </w:lvl>
+    <w:lvl w:ilvl="6">
+      <w:start w:val="1"/>
+      <w:numFmt w:val="decimal"/>
+      <w:lvlText w:val="%1.%2.%3.%4.%5.%6.%7"/>
+      <w:lvlJc w:val="left"/>
+      <w:pPr>
+        <w:ind w:left="5760" w:hanging="1440"/>
+      </w:pPr>
+      <w:rPr>
+        <w:rFonts w:hint="default"/>
+      </w:rPr>
+    </w:lvl>
+    <w:lvl w:ilvl="7">
+      <w:start w:val="1"/>
+      <w:numFmt w:val="decimal"/>
+      <w:lvlText w:val="%1.%2.%3.%4.%5.%6.%7.%8"/>
+      <w:lvlJc w:val="left"/>
+      <w:pPr>
+        <w:ind w:left="6480" w:hanging="1440"/>
+      </w:pPr>
+      <w:rPr>
+        <w:rFonts w:hint="default"/>
+      </w:rPr>
+    </w:lvl>
+    <w:lvl w:ilvl="8">
+      <w:start w:val="1"/>
+      <w:numFmt w:val="decimal"/>
+      <w:lvlText w:val="%1.%2.%3.%4.%5.%6.%7.%8.%9"/>
+      <w:lvlJc w:val="left"/>
+      <w:pPr>
+        <w:ind w:left="7200" w:hanging="1440"/>
+      </w:pPr>
+      <w:rPr>
+        <w:rFonts w:hint="default"/>
+      </w:rPr>
+    </w:lvl>
+  </w:abstractNum>
+  <w:abstractNum w:abstractNumId="6" w15:restartNumberingAfterBreak="0">
     <w:nsid w:val="765D23A3"/>
     <w:multiLevelType w:val="multilevel"/>
     <w:tmpl w:val="D2A25216"/>
@@ -1307,17 +3213,32 @@
       </w:rPr>
     </w:lvl>
   </w:abstractNum>
-  <w:num w:numId="1">
+  <w:num w:numId="1" w16cid:durableId="1445923317">
+    <w:abstractNumId w:val="4"/>
+  </w:num>
+  <w:num w:numId="2" w16cid:durableId="448858295">
+    <w:abstractNumId w:val="6"/>
+  </w:num>
+  <w:num w:numId="3" w16cid:durableId="1611233682">
+    <w:abstractNumId w:val="2"/>
+  </w:num>
+  <w:num w:numId="4" w16cid:durableId="2096122208">
+    <w:abstractNumId w:val="1"/>
+  </w:num>
+  <w:num w:numId="5" w16cid:durableId="1488130374">
+    <w:abstractNumId w:val="5"/>
+  </w:num>
+  <w:num w:numId="6" w16cid:durableId="1287202180">
     <w:abstractNumId w:val="0"/>
   </w:num>
-  <w:num w:numId="2">
-    <w:abstractNumId w:val="1"/>
+  <w:num w:numId="7" w16cid:durableId="2075808943">
+    <w:abstractNumId w:val="3"/>
   </w:num>
 </w:numbering>
 </file>
 
 <file path=word/styles.xml><?xml version="1.0" encoding="utf-8"?>
-<w:styles xmlns:mc="http://schemas.openxmlformats.org/markup-compatibility/2006" xmlns:r="http://schemas.openxmlformats.org/officeDocument/2006/relationships" xmlns:w="http://schemas.openxmlformats.org/wordprocessingml/2006/main" xmlns:w14="http://schemas.microsoft.com/office/word/2010/wordml" xmlns:w15="http://schemas.microsoft.com/office/word/2012/wordml" xmlns:w16se="http://schemas.microsoft.com/office/word/2015/wordml/symex" mc:Ignorable="w14 w15 w16se">
+<w:styles xmlns:mc="http://schemas.openxmlformats.org/markup-compatibility/2006" xmlns:r="http://schemas.openxmlformats.org/officeDocument/2006/relationships" xmlns:w="http://schemas.openxmlformats.org/wordprocessingml/2006/main" xmlns:w14="http://schemas.microsoft.com/office/word/2010/wordml" xmlns:w15="http://schemas.microsoft.com/office/word/2012/wordml" xmlns:w16cex="http://schemas.microsoft.com/office/word/2018/wordml/cex" xmlns:w16cid="http://schemas.microsoft.com/office/word/2016/wordml/cid" xmlns:w16="http://schemas.microsoft.com/office/word/2018/wordml" xmlns:w16sdtdh="http://schemas.microsoft.com/office/word/2020/wordml/sdtdatahash" xmlns:w16se="http://schemas.microsoft.com/office/word/2015/wordml/symex" mc:Ignorable="w14 w15 w16se w16cid w16 w16cex w16sdtdh">
   <w:docDefaults>
     <w:rPrDefault>
       <w:rPr>
@@ -1333,7 +3254,7 @@
       </w:pPr>
     </w:pPrDefault>
   </w:docDefaults>
-  <w:latentStyles w:defLockedState="0" w:defUIPriority="99" w:defSemiHidden="0" w:defUnhideWhenUsed="0" w:defQFormat="0" w:count="371">
+  <w:latentStyles w:defLockedState="0" w:defUIPriority="99" w:defSemiHidden="0" w:defUnhideWhenUsed="0" w:defQFormat="0" w:count="376">
     <w:lsdException w:name="Normal" w:uiPriority="0" w:qFormat="1"/>
     <w:lsdException w:name="heading 1" w:uiPriority="9" w:qFormat="1"/>
     <w:lsdException w:name="heading 2" w:semiHidden="1" w:uiPriority="9" w:unhideWhenUsed="1" w:qFormat="1"/>
@@ -1705,6 +3626,11 @@
     <w:lsdException w:name="List Table 5 Dark Accent 6" w:uiPriority="50"/>
     <w:lsdException w:name="List Table 6 Colorful Accent 6" w:uiPriority="51"/>
     <w:lsdException w:name="List Table 7 Colorful Accent 6" w:uiPriority="52"/>
+    <w:lsdException w:name="Mention" w:semiHidden="1" w:unhideWhenUsed="1"/>
+    <w:lsdException w:name="Smart Hyperlink" w:semiHidden="1" w:unhideWhenUsed="1"/>
+    <w:lsdException w:name="Hashtag" w:semiHidden="1" w:unhideWhenUsed="1"/>
+    <w:lsdException w:name="Unresolved Mention" w:semiHidden="1" w:unhideWhenUsed="1"/>
+    <w:lsdException w:name="Smart Link" w:semiHidden="1" w:unhideWhenUsed="1"/>
   </w:latentStyles>
   <w:style w:type="paragraph" w:default="1" w:styleId="Normal">
     <w:name w:val="Normal"/>
@@ -2682,4 +4608,10 @@
     <ds:schemaRef ds:uri="http://schemas.openxmlformats.org/officeDocument/2006/bibliography"/>
   </ds:schemaRefs>
 </ds:datastoreItem>
+</file>
+
+<file path=docMetadata/LabelInfo.xml><?xml version="1.0" encoding="utf-8"?>
+<clbl:labelList xmlns:clbl="http://schemas.microsoft.com/office/2020/mipLabelMetadata">
+  <clbl:label id="{c9f92db8-2851-4df9-9d12-fab52f5b1415}" enabled="1" method="Standard" siteId="{5a7cc8ab-a4dc-4f9b-bf60-66714049ad62}" contentBits="0" removed="0"/>
+</clbl:labelList>
 </file>
</xml_diff>